<commit_message>
Added a file with references for the Software Design Document. Added text to the Software Design Document
</commit_message>
<xml_diff>
--- a/Software Design Document.docx
+++ b/Software Design Document.docx
@@ -1,6 +1,6 @@
 
 <file path=word/document.xml><?xml version="1.0" encoding="utf-8"?>
-<w:document xmlns:wpc="http://schemas.microsoft.com/office/word/2010/wordprocessingCanvas" xmlns:cx="http://schemas.microsoft.com/office/drawing/2014/chartex" xmlns:cx1="http://schemas.microsoft.com/office/drawing/2015/9/8/chartex" xmlns:mc="http://schemas.openxmlformats.org/markup-compatibility/2006" xmlns:o="urn:schemas-microsoft-com:office:office" xmlns:r="http://schemas.openxmlformats.org/officeDocument/2006/relationships" xmlns:m="http://schemas.openxmlformats.org/officeDocument/2006/math" xmlns:v="urn:schemas-microsoft-com:vml" xmlns:wp14="http://schemas.microsoft.com/office/word/2010/wordprocessingDrawing" xmlns:wp="http://schemas.openxmlformats.org/drawingml/2006/wordprocessingDrawing" xmlns:w10="urn:schemas-microsoft-com:office:word" xmlns:w="http://schemas.openxmlformats.org/wordprocessingml/2006/main" xmlns:w14="http://schemas.microsoft.com/office/word/2010/wordml" xmlns:w15="http://schemas.microsoft.com/office/word/2012/wordml" xmlns:w16se="http://schemas.microsoft.com/office/word/2015/wordml/symex" xmlns:wpg="http://schemas.microsoft.com/office/word/2010/wordprocessingGroup" xmlns:wpi="http://schemas.microsoft.com/office/word/2010/wordprocessingInk" xmlns:wne="http://schemas.microsoft.com/office/word/2006/wordml" xmlns:wps="http://schemas.microsoft.com/office/word/2010/wordprocessingShape" mc:Ignorable="w14 w15 w16se wp14">
+<w:document xmlns:wpc="http://schemas.microsoft.com/office/word/2010/wordprocessingCanvas" xmlns:cx="http://schemas.microsoft.com/office/drawing/2014/chartex" xmlns:cx1="http://schemas.microsoft.com/office/drawing/2015/9/8/chartex" xmlns:cx2="http://schemas.microsoft.com/office/drawing/2015/10/21/chartex" xmlns:cx3="http://schemas.microsoft.com/office/drawing/2016/5/9/chartex" xmlns:cx4="http://schemas.microsoft.com/office/drawing/2016/5/10/chartex" xmlns:cx5="http://schemas.microsoft.com/office/drawing/2016/5/11/chartex" xmlns:cx6="http://schemas.microsoft.com/office/drawing/2016/5/12/chartex" xmlns:cx7="http://schemas.microsoft.com/office/drawing/2016/5/13/chartex" xmlns:cx8="http://schemas.microsoft.com/office/drawing/2016/5/14/chartex" xmlns:mc="http://schemas.openxmlformats.org/markup-compatibility/2006" xmlns:aink="http://schemas.microsoft.com/office/drawing/2016/ink" xmlns:am3d="http://schemas.microsoft.com/office/drawing/2017/model3d" xmlns:o="urn:schemas-microsoft-com:office:office" xmlns:oel="http://schemas.microsoft.com/office/2019/extlst" xmlns:r="http://schemas.openxmlformats.org/officeDocument/2006/relationships" xmlns:m="http://schemas.openxmlformats.org/officeDocument/2006/math" xmlns:v="urn:schemas-microsoft-com:vml" xmlns:wp14="http://schemas.microsoft.com/office/word/2010/wordprocessingDrawing" xmlns:wp="http://schemas.openxmlformats.org/drawingml/2006/wordprocessingDrawing" xmlns:w10="urn:schemas-microsoft-com:office:word" xmlns:w="http://schemas.openxmlformats.org/wordprocessingml/2006/main" xmlns:w14="http://schemas.microsoft.com/office/word/2010/wordml" xmlns:w15="http://schemas.microsoft.com/office/word/2012/wordml" xmlns:w16cex="http://schemas.microsoft.com/office/word/2018/wordml/cex" xmlns:w16cid="http://schemas.microsoft.com/office/word/2016/wordml/cid" xmlns:w16="http://schemas.microsoft.com/office/word/2018/wordml" xmlns:w16sdtdh="http://schemas.microsoft.com/office/word/2020/wordml/sdtdatahash" xmlns:w16se="http://schemas.microsoft.com/office/word/2015/wordml/symex" xmlns:wpg="http://schemas.microsoft.com/office/word/2010/wordprocessingGroup" xmlns:wpi="http://schemas.microsoft.com/office/word/2010/wordprocessingInk" xmlns:wne="http://schemas.microsoft.com/office/word/2006/wordml" xmlns:wps="http://schemas.microsoft.com/office/word/2010/wordprocessingShape" mc:Ignorable="w14 w15 w16se w16cid w16 w16cex w16sdtdh wp14">
   <w:body>
     <w:p>
       <w:pPr>
@@ -13,17 +13,41 @@
     <w:p>
       <w:pPr>
         <w:pStyle w:val="Title"/>
-      </w:pPr>
-      <w:r>
+        <w:rPr>
+          <w:color w:val="FF0000"/>
+        </w:rPr>
+      </w:pPr>
+      <w:r>
+        <w:rPr>
+          <w:color w:val="FF0000"/>
+        </w:rPr>
         <w:t>&lt;Project Name&gt;</w:t>
       </w:r>
     </w:p>
     <w:p>
       <w:r>
-        <w:t>Student Name</w:t>
-      </w:r>
-      <w:r>
-        <w:t>s</w:t>
+        <w:t>Ashley Pergoliti</w:t>
+      </w:r>
+    </w:p>
+    <w:p>
+      <w:r>
+        <w:t xml:space="preserve">Jonas </w:t>
+      </w:r>
+      <w:proofErr w:type="spellStart"/>
+      <w:r>
+        <w:t>Sajonas</w:t>
+      </w:r>
+      <w:proofErr w:type="spellEnd"/>
+    </w:p>
+    <w:p>
+      <w:r>
+        <w:t>Jodie T</w:t>
+      </w:r>
+      <w:r>
+        <w:t>h</w:t>
+      </w:r>
+      <w:r>
+        <w:t>omson</w:t>
       </w:r>
     </w:p>
     <w:p>
@@ -70,7 +94,9 @@
             </w:tabs>
             <w:rPr>
               <w:noProof/>
+              <w:kern w:val="2"/>
               <w:lang w:eastAsia="en-AU"/>
+              <w14:ligatures w14:val="standardContextual"/>
             </w:rPr>
           </w:pPr>
           <w:r>
@@ -97,7 +123,7 @@
             </w:rPr>
             <w:fldChar w:fldCharType="separate"/>
           </w:r>
-          <w:hyperlink w:anchor="_Toc46748622" w:history="1">
+          <w:hyperlink w:anchor="_Toc142068931" w:history="1">
             <w:r>
               <w:rPr>
                 <w:rStyle w:val="Hyperlink"/>
@@ -108,7 +134,9 @@
             <w:r>
               <w:rPr>
                 <w:noProof/>
+                <w:kern w:val="2"/>
                 <w:lang w:eastAsia="en-AU"/>
+                <w14:ligatures w14:val="standardContextual"/>
               </w:rPr>
               <w:tab/>
             </w:r>
@@ -138,7 +166,7 @@
                 <w:noProof/>
                 <w:webHidden/>
               </w:rPr>
-              <w:instrText xml:space="preserve"> PAGEREF _Toc46748622 \h </w:instrText>
+              <w:instrText xml:space="preserve"> PAGEREF _Toc142068931 \h </w:instrText>
             </w:r>
             <w:r>
               <w:rPr>
@@ -178,10 +206,12 @@
             </w:tabs>
             <w:rPr>
               <w:noProof/>
+              <w:kern w:val="2"/>
               <w:lang w:eastAsia="en-AU"/>
+              <w14:ligatures w14:val="standardContextual"/>
             </w:rPr>
           </w:pPr>
-          <w:hyperlink w:anchor="_Toc46748623" w:history="1">
+          <w:hyperlink w:anchor="_Toc142068932" w:history="1">
             <w:r>
               <w:rPr>
                 <w:rStyle w:val="Hyperlink"/>
@@ -192,7 +222,9 @@
             <w:r>
               <w:rPr>
                 <w:noProof/>
+                <w:kern w:val="2"/>
                 <w:lang w:eastAsia="en-AU"/>
+                <w14:ligatures w14:val="standardContextual"/>
               </w:rPr>
               <w:tab/>
             </w:r>
@@ -222,7 +254,7 @@
                 <w:noProof/>
                 <w:webHidden/>
               </w:rPr>
-              <w:instrText xml:space="preserve"> PAGEREF _Toc46748623 \h </w:instrText>
+              <w:instrText xml:space="preserve"> PAGEREF _Toc142068932 \h </w:instrText>
             </w:r>
             <w:r>
               <w:rPr>
@@ -262,10 +294,12 @@
             </w:tabs>
             <w:rPr>
               <w:noProof/>
+              <w:kern w:val="2"/>
               <w:lang w:eastAsia="en-AU"/>
+              <w14:ligatures w14:val="standardContextual"/>
             </w:rPr>
           </w:pPr>
-          <w:hyperlink w:anchor="_Toc46748624" w:history="1">
+          <w:hyperlink w:anchor="_Toc142068933" w:history="1">
             <w:r>
               <w:rPr>
                 <w:rStyle w:val="Hyperlink"/>
@@ -276,7 +310,9 @@
             <w:r>
               <w:rPr>
                 <w:noProof/>
+                <w:kern w:val="2"/>
                 <w:lang w:eastAsia="en-AU"/>
+                <w14:ligatures w14:val="standardContextual"/>
               </w:rPr>
               <w:tab/>
             </w:r>
@@ -306,7 +342,7 @@
                 <w:noProof/>
                 <w:webHidden/>
               </w:rPr>
-              <w:instrText xml:space="preserve"> PAGEREF _Toc46748624 \h </w:instrText>
+              <w:instrText xml:space="preserve"> PAGEREF _Toc142068933 \h </w:instrText>
             </w:r>
             <w:r>
               <w:rPr>
@@ -346,10 +382,12 @@
             </w:tabs>
             <w:rPr>
               <w:noProof/>
+              <w:kern w:val="2"/>
               <w:lang w:eastAsia="en-AU"/>
+              <w14:ligatures w14:val="standardContextual"/>
             </w:rPr>
           </w:pPr>
-          <w:hyperlink w:anchor="_Toc46748625" w:history="1">
+          <w:hyperlink w:anchor="_Toc142068934" w:history="1">
             <w:r>
               <w:rPr>
                 <w:rStyle w:val="Hyperlink"/>
@@ -360,7 +398,9 @@
             <w:r>
               <w:rPr>
                 <w:noProof/>
+                <w:kern w:val="2"/>
                 <w:lang w:eastAsia="en-AU"/>
+                <w14:ligatures w14:val="standardContextual"/>
               </w:rPr>
               <w:tab/>
             </w:r>
@@ -390,7 +430,7 @@
                 <w:noProof/>
                 <w:webHidden/>
               </w:rPr>
-              <w:instrText xml:space="preserve"> PAGEREF _Toc46748625 \h </w:instrText>
+              <w:instrText xml:space="preserve"> PAGEREF _Toc142068934 \h </w:instrText>
             </w:r>
             <w:r>
               <w:rPr>
@@ -430,10 +470,12 @@
             </w:tabs>
             <w:rPr>
               <w:noProof/>
+              <w:kern w:val="2"/>
               <w:lang w:eastAsia="en-AU"/>
+              <w14:ligatures w14:val="standardContextual"/>
             </w:rPr>
           </w:pPr>
-          <w:hyperlink w:anchor="_Toc46748626" w:history="1">
+          <w:hyperlink w:anchor="_Toc142068935" w:history="1">
             <w:r>
               <w:rPr>
                 <w:rStyle w:val="Hyperlink"/>
@@ -444,7 +486,9 @@
             <w:r>
               <w:rPr>
                 <w:noProof/>
+                <w:kern w:val="2"/>
                 <w:lang w:eastAsia="en-AU"/>
+                <w14:ligatures w14:val="standardContextual"/>
               </w:rPr>
               <w:tab/>
             </w:r>
@@ -474,7 +518,7 @@
                 <w:noProof/>
                 <w:webHidden/>
               </w:rPr>
-              <w:instrText xml:space="preserve"> PAGEREF _Toc46748626 \h </w:instrText>
+              <w:instrText xml:space="preserve"> PAGEREF _Toc142068935 \h </w:instrText>
             </w:r>
             <w:r>
               <w:rPr>
@@ -514,10 +558,12 @@
             </w:tabs>
             <w:rPr>
               <w:noProof/>
+              <w:kern w:val="2"/>
               <w:lang w:eastAsia="en-AU"/>
+              <w14:ligatures w14:val="standardContextual"/>
             </w:rPr>
           </w:pPr>
-          <w:hyperlink w:anchor="_Toc46748627" w:history="1">
+          <w:hyperlink w:anchor="_Toc142068936" w:history="1">
             <w:r>
               <w:rPr>
                 <w:rStyle w:val="Hyperlink"/>
@@ -528,7 +574,9 @@
             <w:r>
               <w:rPr>
                 <w:noProof/>
+                <w:kern w:val="2"/>
                 <w:lang w:eastAsia="en-AU"/>
+                <w14:ligatures w14:val="standardContextual"/>
               </w:rPr>
               <w:tab/>
             </w:r>
@@ -558,7 +606,7 @@
                 <w:noProof/>
                 <w:webHidden/>
               </w:rPr>
-              <w:instrText xml:space="preserve"> PAGEREF _Toc46748627 \h </w:instrText>
+              <w:instrText xml:space="preserve"> PAGEREF _Toc142068936 \h </w:instrText>
             </w:r>
             <w:r>
               <w:rPr>
@@ -598,10 +646,12 @@
             </w:tabs>
             <w:rPr>
               <w:noProof/>
+              <w:kern w:val="2"/>
               <w:lang w:eastAsia="en-AU"/>
+              <w14:ligatures w14:val="standardContextual"/>
             </w:rPr>
           </w:pPr>
-          <w:hyperlink w:anchor="_Toc46748628" w:history="1">
+          <w:hyperlink w:anchor="_Toc142068937" w:history="1">
             <w:r>
               <w:rPr>
                 <w:rStyle w:val="Hyperlink"/>
@@ -612,7 +662,9 @@
             <w:r>
               <w:rPr>
                 <w:noProof/>
+                <w:kern w:val="2"/>
                 <w:lang w:eastAsia="en-AU"/>
+                <w14:ligatures w14:val="standardContextual"/>
               </w:rPr>
               <w:tab/>
             </w:r>
@@ -642,7 +694,7 @@
                 <w:noProof/>
                 <w:webHidden/>
               </w:rPr>
-              <w:instrText xml:space="preserve"> PAGEREF _Toc46748628 \h </w:instrText>
+              <w:instrText xml:space="preserve"> PAGEREF _Toc142068937 \h </w:instrText>
             </w:r>
             <w:r>
               <w:rPr>
@@ -682,10 +734,12 @@
             </w:tabs>
             <w:rPr>
               <w:noProof/>
+              <w:kern w:val="2"/>
               <w:lang w:eastAsia="en-AU"/>
+              <w14:ligatures w14:val="standardContextual"/>
             </w:rPr>
           </w:pPr>
-          <w:hyperlink w:anchor="_Toc46748629" w:history="1">
+          <w:hyperlink w:anchor="_Toc142068938" w:history="1">
             <w:r>
               <w:rPr>
                 <w:rStyle w:val="Hyperlink"/>
@@ -696,7 +750,9 @@
             <w:r>
               <w:rPr>
                 <w:noProof/>
+                <w:kern w:val="2"/>
                 <w:lang w:eastAsia="en-AU"/>
+                <w14:ligatures w14:val="standardContextual"/>
               </w:rPr>
               <w:tab/>
             </w:r>
@@ -705,7 +761,7 @@
                 <w:rStyle w:val="Hyperlink"/>
                 <w:noProof/>
               </w:rPr>
-              <w:t>Use Cases</w:t>
+              <w:t>Use Cases &amp; Use Case Diagrams</w:t>
             </w:r>
             <w:r>
               <w:rPr>
@@ -726,7 +782,7 @@
                 <w:noProof/>
                 <w:webHidden/>
               </w:rPr>
-              <w:instrText xml:space="preserve"> PAGEREF _Toc46748629 \h </w:instrText>
+              <w:instrText xml:space="preserve"> PAGEREF _Toc142068938 \h </w:instrText>
             </w:r>
             <w:r>
               <w:rPr>
@@ -746,7 +802,7 @@
                 <w:noProof/>
                 <w:webHidden/>
               </w:rPr>
-              <w:t>4</w:t>
+              <w:t>5</w:t>
             </w:r>
             <w:r>
               <w:rPr>
@@ -766,10 +822,12 @@
             </w:tabs>
             <w:rPr>
               <w:noProof/>
+              <w:kern w:val="2"/>
               <w:lang w:eastAsia="en-AU"/>
+              <w14:ligatures w14:val="standardContextual"/>
             </w:rPr>
           </w:pPr>
-          <w:hyperlink w:anchor="_Toc46748630" w:history="1">
+          <w:hyperlink w:anchor="_Toc142068939" w:history="1">
             <w:r>
               <w:rPr>
                 <w:rStyle w:val="Hyperlink"/>
@@ -780,7 +838,9 @@
             <w:r>
               <w:rPr>
                 <w:noProof/>
+                <w:kern w:val="2"/>
                 <w:lang w:eastAsia="en-AU"/>
+                <w14:ligatures w14:val="standardContextual"/>
               </w:rPr>
               <w:tab/>
             </w:r>
@@ -789,7 +849,7 @@
                 <w:rStyle w:val="Hyperlink"/>
                 <w:noProof/>
               </w:rPr>
-              <w:t>System Components and Software Design</w:t>
+              <w:t>Software Design and System Components</w:t>
             </w:r>
             <w:r>
               <w:rPr>
@@ -810,7 +870,7 @@
                 <w:noProof/>
                 <w:webHidden/>
               </w:rPr>
-              <w:instrText xml:space="preserve"> PAGEREF _Toc46748630 \h </w:instrText>
+              <w:instrText xml:space="preserve"> PAGEREF _Toc142068939 \h </w:instrText>
             </w:r>
             <w:r>
               <w:rPr>
@@ -830,7 +890,7 @@
                 <w:noProof/>
                 <w:webHidden/>
               </w:rPr>
-              <w:t>5</w:t>
+              <w:t>6</w:t>
             </w:r>
             <w:r>
               <w:rPr>
@@ -850,10 +910,12 @@
             </w:tabs>
             <w:rPr>
               <w:noProof/>
+              <w:kern w:val="2"/>
               <w:lang w:eastAsia="en-AU"/>
+              <w14:ligatures w14:val="standardContextual"/>
             </w:rPr>
           </w:pPr>
-          <w:hyperlink w:anchor="_Toc46748631" w:history="1">
+          <w:hyperlink w:anchor="_Toc142068940" w:history="1">
             <w:r>
               <w:rPr>
                 <w:rStyle w:val="Hyperlink"/>
@@ -864,7 +926,9 @@
             <w:r>
               <w:rPr>
                 <w:noProof/>
+                <w:kern w:val="2"/>
                 <w:lang w:eastAsia="en-AU"/>
+                <w14:ligatures w14:val="standardContextual"/>
               </w:rPr>
               <w:tab/>
             </w:r>
@@ -873,7 +937,7 @@
                 <w:rStyle w:val="Hyperlink"/>
                 <w:noProof/>
               </w:rPr>
-              <w:t>System Components</w:t>
+              <w:t>Software Design</w:t>
             </w:r>
             <w:r>
               <w:rPr>
@@ -894,7 +958,7 @@
                 <w:noProof/>
                 <w:webHidden/>
               </w:rPr>
-              <w:instrText xml:space="preserve"> PAGEREF _Toc46748631 \h </w:instrText>
+              <w:instrText xml:space="preserve"> PAGEREF _Toc142068940 \h </w:instrText>
             </w:r>
             <w:r>
               <w:rPr>
@@ -914,7 +978,7 @@
                 <w:noProof/>
                 <w:webHidden/>
               </w:rPr>
-              <w:t>5</w:t>
+              <w:t>6</w:t>
             </w:r>
             <w:r>
               <w:rPr>
@@ -934,10 +998,12 @@
             </w:tabs>
             <w:rPr>
               <w:noProof/>
+              <w:kern w:val="2"/>
               <w:lang w:eastAsia="en-AU"/>
+              <w14:ligatures w14:val="standardContextual"/>
             </w:rPr>
           </w:pPr>
-          <w:hyperlink w:anchor="_Toc46748632" w:history="1">
+          <w:hyperlink w:anchor="_Toc142068941" w:history="1">
             <w:r>
               <w:rPr>
                 <w:rStyle w:val="Hyperlink"/>
@@ -948,7 +1014,9 @@
             <w:r>
               <w:rPr>
                 <w:noProof/>
+                <w:kern w:val="2"/>
                 <w:lang w:eastAsia="en-AU"/>
+                <w14:ligatures w14:val="standardContextual"/>
               </w:rPr>
               <w:tab/>
             </w:r>
@@ -957,7 +1025,7 @@
                 <w:rStyle w:val="Hyperlink"/>
                 <w:noProof/>
               </w:rPr>
-              <w:t>Software Design</w:t>
+              <w:t>System Components</w:t>
             </w:r>
             <w:r>
               <w:rPr>
@@ -978,7 +1046,7 @@
                 <w:noProof/>
                 <w:webHidden/>
               </w:rPr>
-              <w:instrText xml:space="preserve"> PAGEREF _Toc46748632 \h </w:instrText>
+              <w:instrText xml:space="preserve"> PAGEREF _Toc142068941 \h </w:instrText>
             </w:r>
             <w:r>
               <w:rPr>
@@ -998,7 +1066,277 @@
                 <w:noProof/>
                 <w:webHidden/>
               </w:rPr>
-              <w:t>5</w:t>
+              <w:t>6</w:t>
+            </w:r>
+            <w:r>
+              <w:rPr>
+                <w:noProof/>
+                <w:webHidden/>
+              </w:rPr>
+              <w:fldChar w:fldCharType="end"/>
+            </w:r>
+          </w:hyperlink>
+        </w:p>
+        <w:p>
+          <w:pPr>
+            <w:pStyle w:val="TOC3"/>
+            <w:tabs>
+              <w:tab w:val="left" w:pos="1320"/>
+              <w:tab w:val="right" w:leader="dot" w:pos="9016"/>
+            </w:tabs>
+            <w:rPr>
+              <w:rFonts w:cstheme="minorBidi"/>
+              <w:noProof/>
+              <w:kern w:val="2"/>
+              <w:lang w:val="en-AU" w:eastAsia="en-AU"/>
+              <w14:ligatures w14:val="standardContextual"/>
+            </w:rPr>
+          </w:pPr>
+          <w:hyperlink w:anchor="_Toc142068942" w:history="1">
+            <w:r>
+              <w:rPr>
+                <w:rStyle w:val="Hyperlink"/>
+                <w:noProof/>
+              </w:rPr>
+              <w:t>3.2.1</w:t>
+            </w:r>
+            <w:r>
+              <w:rPr>
+                <w:rFonts w:cstheme="minorBidi"/>
+                <w:noProof/>
+                <w:kern w:val="2"/>
+                <w:lang w:val="en-AU" w:eastAsia="en-AU"/>
+                <w14:ligatures w14:val="standardContextual"/>
+              </w:rPr>
+              <w:tab/>
+            </w:r>
+            <w:r>
+              <w:rPr>
+                <w:rStyle w:val="Hyperlink"/>
+                <w:noProof/>
+              </w:rPr>
+              <w:t>Functions</w:t>
+            </w:r>
+            <w:r>
+              <w:rPr>
+                <w:noProof/>
+                <w:webHidden/>
+              </w:rPr>
+              <w:tab/>
+            </w:r>
+            <w:r>
+              <w:rPr>
+                <w:noProof/>
+                <w:webHidden/>
+              </w:rPr>
+              <w:fldChar w:fldCharType="begin"/>
+            </w:r>
+            <w:r>
+              <w:rPr>
+                <w:noProof/>
+                <w:webHidden/>
+              </w:rPr>
+              <w:instrText xml:space="preserve"> PAGEREF _Toc142068942 \h </w:instrText>
+            </w:r>
+            <w:r>
+              <w:rPr>
+                <w:noProof/>
+                <w:webHidden/>
+              </w:rPr>
+            </w:r>
+            <w:r>
+              <w:rPr>
+                <w:noProof/>
+                <w:webHidden/>
+              </w:rPr>
+              <w:fldChar w:fldCharType="separate"/>
+            </w:r>
+            <w:r>
+              <w:rPr>
+                <w:noProof/>
+                <w:webHidden/>
+              </w:rPr>
+              <w:t>6</w:t>
+            </w:r>
+            <w:r>
+              <w:rPr>
+                <w:noProof/>
+                <w:webHidden/>
+              </w:rPr>
+              <w:fldChar w:fldCharType="end"/>
+            </w:r>
+          </w:hyperlink>
+        </w:p>
+        <w:p>
+          <w:pPr>
+            <w:pStyle w:val="TOC3"/>
+            <w:tabs>
+              <w:tab w:val="left" w:pos="1320"/>
+              <w:tab w:val="right" w:leader="dot" w:pos="9016"/>
+            </w:tabs>
+            <w:rPr>
+              <w:rFonts w:cstheme="minorBidi"/>
+              <w:noProof/>
+              <w:kern w:val="2"/>
+              <w:lang w:val="en-AU" w:eastAsia="en-AU"/>
+              <w14:ligatures w14:val="standardContextual"/>
+            </w:rPr>
+          </w:pPr>
+          <w:hyperlink w:anchor="_Toc142068943" w:history="1">
+            <w:r>
+              <w:rPr>
+                <w:rStyle w:val="Hyperlink"/>
+                <w:noProof/>
+              </w:rPr>
+              <w:t>3.2.2</w:t>
+            </w:r>
+            <w:r>
+              <w:rPr>
+                <w:rFonts w:cstheme="minorBidi"/>
+                <w:noProof/>
+                <w:kern w:val="2"/>
+                <w:lang w:val="en-AU" w:eastAsia="en-AU"/>
+                <w14:ligatures w14:val="standardContextual"/>
+              </w:rPr>
+              <w:tab/>
+            </w:r>
+            <w:r>
+              <w:rPr>
+                <w:rStyle w:val="Hyperlink"/>
+                <w:noProof/>
+              </w:rPr>
+              <w:t>Data Structures / Data Sources</w:t>
+            </w:r>
+            <w:r>
+              <w:rPr>
+                <w:noProof/>
+                <w:webHidden/>
+              </w:rPr>
+              <w:tab/>
+            </w:r>
+            <w:r>
+              <w:rPr>
+                <w:noProof/>
+                <w:webHidden/>
+              </w:rPr>
+              <w:fldChar w:fldCharType="begin"/>
+            </w:r>
+            <w:r>
+              <w:rPr>
+                <w:noProof/>
+                <w:webHidden/>
+              </w:rPr>
+              <w:instrText xml:space="preserve"> PAGEREF _Toc142068943 \h </w:instrText>
+            </w:r>
+            <w:r>
+              <w:rPr>
+                <w:noProof/>
+                <w:webHidden/>
+              </w:rPr>
+            </w:r>
+            <w:r>
+              <w:rPr>
+                <w:noProof/>
+                <w:webHidden/>
+              </w:rPr>
+              <w:fldChar w:fldCharType="separate"/>
+            </w:r>
+            <w:r>
+              <w:rPr>
+                <w:noProof/>
+                <w:webHidden/>
+              </w:rPr>
+              <w:t>6</w:t>
+            </w:r>
+            <w:r>
+              <w:rPr>
+                <w:noProof/>
+                <w:webHidden/>
+              </w:rPr>
+              <w:fldChar w:fldCharType="end"/>
+            </w:r>
+          </w:hyperlink>
+        </w:p>
+        <w:p>
+          <w:pPr>
+            <w:pStyle w:val="TOC3"/>
+            <w:tabs>
+              <w:tab w:val="left" w:pos="1320"/>
+              <w:tab w:val="right" w:leader="dot" w:pos="9016"/>
+            </w:tabs>
+            <w:rPr>
+              <w:rFonts w:cstheme="minorBidi"/>
+              <w:noProof/>
+              <w:kern w:val="2"/>
+              <w:lang w:val="en-AU" w:eastAsia="en-AU"/>
+              <w14:ligatures w14:val="standardContextual"/>
+            </w:rPr>
+          </w:pPr>
+          <w:hyperlink w:anchor="_Toc142068944" w:history="1">
+            <w:r>
+              <w:rPr>
+                <w:rStyle w:val="Hyperlink"/>
+                <w:noProof/>
+              </w:rPr>
+              <w:t>3.2.3</w:t>
+            </w:r>
+            <w:r>
+              <w:rPr>
+                <w:rFonts w:cstheme="minorBidi"/>
+                <w:noProof/>
+                <w:kern w:val="2"/>
+                <w:lang w:val="en-AU" w:eastAsia="en-AU"/>
+                <w14:ligatures w14:val="standardContextual"/>
+              </w:rPr>
+              <w:tab/>
+            </w:r>
+            <w:r>
+              <w:rPr>
+                <w:rStyle w:val="Hyperlink"/>
+                <w:noProof/>
+              </w:rPr>
+              <w:t>Detailed Design</w:t>
+            </w:r>
+            <w:r>
+              <w:rPr>
+                <w:noProof/>
+                <w:webHidden/>
+              </w:rPr>
+              <w:tab/>
+            </w:r>
+            <w:r>
+              <w:rPr>
+                <w:noProof/>
+                <w:webHidden/>
+              </w:rPr>
+              <w:fldChar w:fldCharType="begin"/>
+            </w:r>
+            <w:r>
+              <w:rPr>
+                <w:noProof/>
+                <w:webHidden/>
+              </w:rPr>
+              <w:instrText xml:space="preserve"> PAGEREF _Toc142068944 \h </w:instrText>
+            </w:r>
+            <w:r>
+              <w:rPr>
+                <w:noProof/>
+                <w:webHidden/>
+              </w:rPr>
+            </w:r>
+            <w:r>
+              <w:rPr>
+                <w:noProof/>
+                <w:webHidden/>
+              </w:rPr>
+              <w:fldChar w:fldCharType="separate"/>
+            </w:r>
+            <w:r>
+              <w:rPr>
+                <w:noProof/>
+                <w:webHidden/>
+              </w:rPr>
+              <w:t>6</w:t>
             </w:r>
             <w:r>
               <w:rPr>
@@ -1018,10 +1356,12 @@
             </w:tabs>
             <w:rPr>
               <w:noProof/>
+              <w:kern w:val="2"/>
               <w:lang w:eastAsia="en-AU"/>
+              <w14:ligatures w14:val="standardContextual"/>
             </w:rPr>
           </w:pPr>
-          <w:hyperlink w:anchor="_Toc46748633" w:history="1">
+          <w:hyperlink w:anchor="_Toc142068945" w:history="1">
             <w:r>
               <w:rPr>
                 <w:rStyle w:val="Hyperlink"/>
@@ -1032,7 +1372,9 @@
             <w:r>
               <w:rPr>
                 <w:noProof/>
+                <w:kern w:val="2"/>
                 <w:lang w:eastAsia="en-AU"/>
+                <w14:ligatures w14:val="standardContextual"/>
               </w:rPr>
               <w:tab/>
             </w:r>
@@ -1062,7 +1404,7 @@
                 <w:noProof/>
                 <w:webHidden/>
               </w:rPr>
-              <w:instrText xml:space="preserve"> PAGEREF _Toc46748633 \h </w:instrText>
+              <w:instrText xml:space="preserve"> PAGEREF _Toc142068945 \h </w:instrText>
             </w:r>
             <w:r>
               <w:rPr>
@@ -1082,7 +1424,183 @@
                 <w:noProof/>
                 <w:webHidden/>
               </w:rPr>
-              <w:t>6</w:t>
+              <w:t>7</w:t>
+            </w:r>
+            <w:r>
+              <w:rPr>
+                <w:noProof/>
+                <w:webHidden/>
+              </w:rPr>
+              <w:fldChar w:fldCharType="end"/>
+            </w:r>
+          </w:hyperlink>
+        </w:p>
+        <w:p>
+          <w:pPr>
+            <w:pStyle w:val="TOC2"/>
+            <w:tabs>
+              <w:tab w:val="left" w:pos="880"/>
+              <w:tab w:val="right" w:leader="dot" w:pos="9016"/>
+            </w:tabs>
+            <w:rPr>
+              <w:noProof/>
+              <w:kern w:val="2"/>
+              <w:lang w:eastAsia="en-AU"/>
+              <w14:ligatures w14:val="standardContextual"/>
+            </w:rPr>
+          </w:pPr>
+          <w:hyperlink w:anchor="_Toc142068946" w:history="1">
+            <w:r>
+              <w:rPr>
+                <w:rStyle w:val="Hyperlink"/>
+                <w:noProof/>
+              </w:rPr>
+              <w:t>4.1</w:t>
+            </w:r>
+            <w:r>
+              <w:rPr>
+                <w:noProof/>
+                <w:kern w:val="2"/>
+                <w:lang w:eastAsia="en-AU"/>
+                <w14:ligatures w14:val="standardContextual"/>
+              </w:rPr>
+              <w:tab/>
+            </w:r>
+            <w:r>
+              <w:rPr>
+                <w:rStyle w:val="Hyperlink"/>
+                <w:noProof/>
+              </w:rPr>
+              <w:t>Structural Design</w:t>
+            </w:r>
+            <w:r>
+              <w:rPr>
+                <w:noProof/>
+                <w:webHidden/>
+              </w:rPr>
+              <w:tab/>
+            </w:r>
+            <w:r>
+              <w:rPr>
+                <w:noProof/>
+                <w:webHidden/>
+              </w:rPr>
+              <w:fldChar w:fldCharType="begin"/>
+            </w:r>
+            <w:r>
+              <w:rPr>
+                <w:noProof/>
+                <w:webHidden/>
+              </w:rPr>
+              <w:instrText xml:space="preserve"> PAGEREF _Toc142068946 \h </w:instrText>
+            </w:r>
+            <w:r>
+              <w:rPr>
+                <w:noProof/>
+                <w:webHidden/>
+              </w:rPr>
+            </w:r>
+            <w:r>
+              <w:rPr>
+                <w:noProof/>
+                <w:webHidden/>
+              </w:rPr>
+              <w:fldChar w:fldCharType="separate"/>
+            </w:r>
+            <w:r>
+              <w:rPr>
+                <w:noProof/>
+                <w:webHidden/>
+              </w:rPr>
+              <w:t>7</w:t>
+            </w:r>
+            <w:r>
+              <w:rPr>
+                <w:noProof/>
+                <w:webHidden/>
+              </w:rPr>
+              <w:fldChar w:fldCharType="end"/>
+            </w:r>
+          </w:hyperlink>
+        </w:p>
+        <w:p>
+          <w:pPr>
+            <w:pStyle w:val="TOC2"/>
+            <w:tabs>
+              <w:tab w:val="left" w:pos="880"/>
+              <w:tab w:val="right" w:leader="dot" w:pos="9016"/>
+            </w:tabs>
+            <w:rPr>
+              <w:noProof/>
+              <w:kern w:val="2"/>
+              <w:lang w:eastAsia="en-AU"/>
+              <w14:ligatures w14:val="standardContextual"/>
+            </w:rPr>
+          </w:pPr>
+          <w:hyperlink w:anchor="_Toc142068947" w:history="1">
+            <w:r>
+              <w:rPr>
+                <w:rStyle w:val="Hyperlink"/>
+                <w:noProof/>
+              </w:rPr>
+              <w:t>4.2</w:t>
+            </w:r>
+            <w:r>
+              <w:rPr>
+                <w:noProof/>
+                <w:kern w:val="2"/>
+                <w:lang w:eastAsia="en-AU"/>
+                <w14:ligatures w14:val="standardContextual"/>
+              </w:rPr>
+              <w:tab/>
+            </w:r>
+            <w:r>
+              <w:rPr>
+                <w:rStyle w:val="Hyperlink"/>
+                <w:noProof/>
+              </w:rPr>
+              <w:t>Visual Design</w:t>
+            </w:r>
+            <w:r>
+              <w:rPr>
+                <w:noProof/>
+                <w:webHidden/>
+              </w:rPr>
+              <w:tab/>
+            </w:r>
+            <w:r>
+              <w:rPr>
+                <w:noProof/>
+                <w:webHidden/>
+              </w:rPr>
+              <w:fldChar w:fldCharType="begin"/>
+            </w:r>
+            <w:r>
+              <w:rPr>
+                <w:noProof/>
+                <w:webHidden/>
+              </w:rPr>
+              <w:instrText xml:space="preserve"> PAGEREF _Toc142068947 \h </w:instrText>
+            </w:r>
+            <w:r>
+              <w:rPr>
+                <w:noProof/>
+                <w:webHidden/>
+              </w:rPr>
+            </w:r>
+            <w:r>
+              <w:rPr>
+                <w:noProof/>
+                <w:webHidden/>
+              </w:rPr>
+              <w:fldChar w:fldCharType="separate"/>
+            </w:r>
+            <w:r>
+              <w:rPr>
+                <w:noProof/>
+                <w:webHidden/>
+              </w:rPr>
+              <w:t>7</w:t>
             </w:r>
             <w:r>
               <w:rPr>
@@ -1121,7 +1639,7 @@
           <w:numId w:val="2"/>
         </w:numPr>
       </w:pPr>
-      <w:bookmarkStart w:id="0" w:name="_Toc46748622"/>
+      <w:bookmarkStart w:id="0" w:name="_Toc142068931"/>
       <w:r>
         <w:lastRenderedPageBreak/>
         <w:t>System Vision</w:t>
@@ -1136,13 +1654,81 @@
           <w:numId w:val="2"/>
         </w:numPr>
       </w:pPr>
-      <w:bookmarkStart w:id="1" w:name="_Toc46748623"/>
+      <w:bookmarkStart w:id="1" w:name="_Toc142068932"/>
       <w:r>
         <w:t>Problem Background</w:t>
       </w:r>
       <w:bookmarkEnd w:id="1"/>
     </w:p>
-    <w:p/>
+    <w:p>
+      <w:pPr>
+        <w:ind w:left="716"/>
+      </w:pPr>
+      <w:r>
+        <w:t xml:space="preserve">Excel sheets are widely used to store large sets of </w:t>
+      </w:r>
+      <w:r>
+        <w:t xml:space="preserve">text </w:t>
+      </w:r>
+      <w:r>
+        <w:t xml:space="preserve">data. </w:t>
+      </w:r>
+      <w:r>
+        <w:t xml:space="preserve">Users face problems </w:t>
+      </w:r>
+      <w:r>
+        <w:t>when trying to view</w:t>
+      </w:r>
+      <w:r>
+        <w:t xml:space="preserve"> these</w:t>
+      </w:r>
+      <w:r>
+        <w:t xml:space="preserve"> large sets of data.</w:t>
+      </w:r>
+      <w:r>
+        <w:t xml:space="preserve"> This can be due to there being many unnecessary sections of data.</w:t>
+      </w:r>
+      <w:r>
+        <w:t xml:space="preserve"> </w:t>
+      </w:r>
+      <w:r>
+        <w:t>This makes it hard for a user to sort through the data for what they are looking for.</w:t>
+      </w:r>
+    </w:p>
+    <w:p>
+      <w:pPr>
+        <w:ind w:left="716"/>
+      </w:pPr>
+      <w:r>
+        <w:t xml:space="preserve">This applies to users trying to view data relating to Airbnb. Users want to pick a specific </w:t>
+      </w:r>
+      <w:r>
+        <w:t>date and</w:t>
+      </w:r>
+      <w:r>
+        <w:t xml:space="preserve"> see information about different </w:t>
+      </w:r>
+      <w:r>
+        <w:t>properties</w:t>
+      </w:r>
+      <w:r>
+        <w:t>.</w:t>
+      </w:r>
+      <w:r>
+        <w:t xml:space="preserve"> This information includes the distribution of prices, listings by a specific suburb, records including user chosen keywords, and customers that commented on the cleanliness of the property.</w:t>
+      </w:r>
+    </w:p>
+    <w:p>
+      <w:pPr>
+        <w:ind w:left="716"/>
+      </w:pPr>
+      <w:r>
+        <w:t>It is recommended that a system is created to help</w:t>
+      </w:r>
+      <w:r>
+        <w:t xml:space="preserve"> these users view the data quickly and effectively.</w:t>
+      </w:r>
+    </w:p>
     <w:p>
       <w:pPr>
         <w:pStyle w:val="Heading2"/>
@@ -1151,13 +1737,62 @@
           <w:numId w:val="2"/>
         </w:numPr>
       </w:pPr>
-      <w:bookmarkStart w:id="2" w:name="_Toc46748624"/>
+      <w:bookmarkStart w:id="2" w:name="_Toc142068933"/>
       <w:r>
         <w:t>System Overview</w:t>
       </w:r>
       <w:bookmarkEnd w:id="2"/>
     </w:p>
-    <w:p/>
+    <w:p>
+      <w:pPr>
+        <w:pStyle w:val="ListParagraph"/>
+      </w:pPr>
+      <w:r>
+        <w:t>This system should be able to complete the following:</w:t>
+      </w:r>
+    </w:p>
+    <w:p>
+      <w:pPr>
+        <w:pStyle w:val="ListParagraph"/>
+        <w:numPr>
+          <w:ilvl w:val="0"/>
+          <w:numId w:val="13"/>
+        </w:numPr>
+      </w:pPr>
+      <w:r>
+        <w:t xml:space="preserve">Create a user interface that has interactable buttons and input fields that change </w:t>
+      </w:r>
+      <w:r>
+        <w:t>what is displayed on the</w:t>
+      </w:r>
+      <w:r>
+        <w:t xml:space="preserve"> interface.</w:t>
+      </w:r>
+    </w:p>
+    <w:p>
+      <w:pPr>
+        <w:pStyle w:val="ListParagraph"/>
+        <w:numPr>
+          <w:ilvl w:val="0"/>
+          <w:numId w:val="13"/>
+        </w:numPr>
+      </w:pPr>
+      <w:r>
+        <w:t>Read different CSV files.</w:t>
+      </w:r>
+    </w:p>
+    <w:p>
+      <w:pPr>
+        <w:pStyle w:val="ListParagraph"/>
+        <w:numPr>
+          <w:ilvl w:val="0"/>
+          <w:numId w:val="13"/>
+        </w:numPr>
+      </w:pPr>
+      <w:r>
+        <w:t xml:space="preserve">Display different data based on the </w:t>
+      </w:r>
+    </w:p>
     <w:p>
       <w:pPr>
         <w:pStyle w:val="Heading2"/>
@@ -1166,7 +1801,7 @@
           <w:numId w:val="2"/>
         </w:numPr>
       </w:pPr>
-      <w:bookmarkStart w:id="3" w:name="_Toc46748625"/>
+      <w:bookmarkStart w:id="3" w:name="_Toc142068934"/>
       <w:r>
         <w:t>Potential Benefits</w:t>
       </w:r>
@@ -1175,10 +1810,110 @@
     <w:p>
       <w:pPr>
         <w:pStyle w:val="ListParagraph"/>
-        <w:ind w:left="857"/>
-      </w:pPr>
-    </w:p>
-    <w:p/>
+      </w:pPr>
+      <w:r>
+        <w:t xml:space="preserve">This </w:t>
+      </w:r>
+      <w:r>
+        <w:t>system</w:t>
+      </w:r>
+      <w:r>
+        <w:t xml:space="preserve"> will</w:t>
+      </w:r>
+      <w:r>
+        <w:t xml:space="preserve"> provide the following benefits for the user</w:t>
+      </w:r>
+      <w:r>
+        <w:t>s</w:t>
+      </w:r>
+      <w:r>
+        <w:t>:</w:t>
+      </w:r>
+    </w:p>
+    <w:p>
+      <w:pPr>
+        <w:pStyle w:val="ListParagraph"/>
+        <w:numPr>
+          <w:ilvl w:val="0"/>
+          <w:numId w:val="14"/>
+        </w:numPr>
+      </w:pPr>
+      <w:r>
+        <w:t>View</w:t>
+      </w:r>
+      <w:r>
+        <w:t xml:space="preserve"> </w:t>
+      </w:r>
+      <w:r>
+        <w:t>large</w:t>
+      </w:r>
+      <w:r>
+        <w:t xml:space="preserve"> sets of</w:t>
+      </w:r>
+      <w:r>
+        <w:t xml:space="preserve"> data through a smooth user-friendly interface</w:t>
+      </w:r>
+      <w:r>
+        <w:t>.</w:t>
+      </w:r>
+    </w:p>
+    <w:p>
+      <w:pPr>
+        <w:pStyle w:val="ListParagraph"/>
+        <w:numPr>
+          <w:ilvl w:val="0"/>
+          <w:numId w:val="12"/>
+        </w:numPr>
+      </w:pPr>
+      <w:r>
+        <w:t xml:space="preserve">View this data </w:t>
+      </w:r>
+      <w:r>
+        <w:t>in text form and</w:t>
+      </w:r>
+      <w:r>
+        <w:t xml:space="preserve"> graph form</w:t>
+      </w:r>
+      <w:r>
+        <w:t>.</w:t>
+      </w:r>
+    </w:p>
+    <w:p>
+      <w:pPr>
+        <w:pStyle w:val="ListParagraph"/>
+        <w:numPr>
+          <w:ilvl w:val="0"/>
+          <w:numId w:val="12"/>
+        </w:numPr>
+      </w:pPr>
+      <w:r>
+        <w:t>Filter through the data for</w:t>
+      </w:r>
+      <w:r>
+        <w:t xml:space="preserve"> their</w:t>
+      </w:r>
+      <w:r>
+        <w:t xml:space="preserve"> specific chosen criteria.</w:t>
+      </w:r>
+    </w:p>
+    <w:p>
+      <w:pPr>
+        <w:pStyle w:val="ListParagraph"/>
+        <w:numPr>
+          <w:ilvl w:val="0"/>
+          <w:numId w:val="12"/>
+        </w:numPr>
+      </w:pPr>
+      <w:r>
+        <w:t xml:space="preserve">Speed up the process of analysing </w:t>
+      </w:r>
+      <w:r>
+        <w:t xml:space="preserve">the </w:t>
+      </w:r>
+      <w:r>
+        <w:t>data.</w:t>
+      </w:r>
+    </w:p>
     <w:p/>
     <w:p/>
     <w:p>
@@ -1194,7 +1929,7 @@
           <w:numId w:val="2"/>
         </w:numPr>
       </w:pPr>
-      <w:bookmarkStart w:id="4" w:name="_Toc46748626"/>
+      <w:bookmarkStart w:id="4" w:name="_Toc142068935"/>
       <w:r>
         <w:lastRenderedPageBreak/>
         <w:t>Requirements</w:t>
@@ -1209,11 +1944,101 @@
           <w:numId w:val="2"/>
         </w:numPr>
       </w:pPr>
-      <w:bookmarkStart w:id="5" w:name="_Toc46748627"/>
+      <w:bookmarkStart w:id="5" w:name="_Toc142068936"/>
       <w:r>
         <w:t>User Requirements</w:t>
       </w:r>
       <w:bookmarkEnd w:id="5"/>
+    </w:p>
+    <w:p>
+      <w:pPr>
+        <w:pStyle w:val="ListParagraph"/>
+        <w:numPr>
+          <w:ilvl w:val="0"/>
+          <w:numId w:val="8"/>
+        </w:numPr>
+      </w:pPr>
+      <w:r>
+        <w:t>Run the GUI script.</w:t>
+      </w:r>
+    </w:p>
+    <w:p>
+      <w:pPr>
+        <w:pStyle w:val="ListParagraph"/>
+        <w:numPr>
+          <w:ilvl w:val="0"/>
+          <w:numId w:val="8"/>
+        </w:numPr>
+      </w:pPr>
+      <w:r>
+        <w:t>Select a specific date period.</w:t>
+      </w:r>
+    </w:p>
+    <w:p>
+      <w:pPr>
+        <w:pStyle w:val="ListParagraph"/>
+        <w:numPr>
+          <w:ilvl w:val="1"/>
+          <w:numId w:val="8"/>
+        </w:numPr>
+      </w:pPr>
+      <w:r>
+        <w:t>See the information of all suburbs listed under this date.</w:t>
+      </w:r>
+    </w:p>
+    <w:p>
+      <w:pPr>
+        <w:pStyle w:val="ListParagraph"/>
+        <w:numPr>
+          <w:ilvl w:val="1"/>
+          <w:numId w:val="8"/>
+        </w:numPr>
+      </w:pPr>
+      <w:r>
+        <w:t>Able to view a chart that is created, which shows the distribution of prices of properties.</w:t>
+      </w:r>
+    </w:p>
+    <w:p>
+      <w:pPr>
+        <w:pStyle w:val="ListParagraph"/>
+        <w:numPr>
+          <w:ilvl w:val="1"/>
+          <w:numId w:val="8"/>
+        </w:numPr>
+      </w:pPr>
+      <w:r>
+        <w:t>Able to enter a specific keyword to view all records that contain that keyword.</w:t>
+      </w:r>
+    </w:p>
+    <w:p>
+      <w:pPr>
+        <w:pStyle w:val="ListParagraph"/>
+        <w:numPr>
+          <w:ilvl w:val="0"/>
+          <w:numId w:val="8"/>
+        </w:numPr>
+      </w:pPr>
+      <w:r>
+        <w:t xml:space="preserve">Able to view and analyse places where customers have commented on the cleanliness of the Airbnb. </w:t>
+      </w:r>
+    </w:p>
+    <w:p>
+      <w:pPr>
+        <w:pStyle w:val="ListParagraph"/>
+        <w:numPr>
+          <w:ilvl w:val="0"/>
+          <w:numId w:val="8"/>
+        </w:numPr>
+        <w:rPr>
+          <w:color w:val="498CF1" w:themeColor="background2" w:themeShade="BF"/>
+        </w:rPr>
+      </w:pPr>
+      <w:r>
+        <w:rPr>
+          <w:color w:val="498CF1" w:themeColor="background2" w:themeShade="BF"/>
+        </w:rPr>
+        <w:t>Another unnamed “insight” or analysis tool of our choice.</w:t>
+      </w:r>
     </w:p>
     <w:p>
       <w:pPr>
@@ -1245,7 +2070,21 @@
         <w:rPr>
           <w:color w:val="FF0000"/>
         </w:rPr>
-        <w:t xml:space="preserve"> to be able to do? This should all be from the end users perspective. </w:t>
+        <w:t xml:space="preserve"> to be able to do? This should all be from the end </w:t>
+      </w:r>
+      <w:proofErr w:type="gramStart"/>
+      <w:r>
+        <w:rPr>
+          <w:color w:val="FF0000"/>
+        </w:rPr>
+        <w:t>users</w:t>
+      </w:r>
+      <w:proofErr w:type="gramEnd"/>
+      <w:r>
+        <w:rPr>
+          <w:color w:val="FF0000"/>
+        </w:rPr>
+        <w:t xml:space="preserve"> perspective. </w:t>
       </w:r>
       <w:r>
         <w:rPr>
@@ -1271,10 +2110,24 @@
           <w:b/>
           <w:color w:val="FF0000"/>
         </w:rPr>
-        <w:t>Assignment note: You have not been given a client/user, so you can make one up. Who do you think would be using your software?</w:t>
-      </w:r>
-      <w:bookmarkStart w:id="6" w:name="_GoBack"/>
-      <w:bookmarkEnd w:id="6"/>
+        <w:t xml:space="preserve">Assignment </w:t>
+      </w:r>
+      <w:proofErr w:type="gramStart"/>
+      <w:r>
+        <w:rPr>
+          <w:b/>
+          <w:color w:val="FF0000"/>
+        </w:rPr>
+        <w:t>note</w:t>
+      </w:r>
+      <w:proofErr w:type="gramEnd"/>
+      <w:r>
+        <w:rPr>
+          <w:b/>
+          <w:color w:val="FF0000"/>
+        </w:rPr>
+        <w:t>: You have not been given a client/user, so you can make one up. Who do you think would be using your software?</w:t>
+      </w:r>
     </w:p>
     <w:p/>
     <w:p>
@@ -1285,12 +2138,14 @@
           <w:numId w:val="2"/>
         </w:numPr>
       </w:pPr>
+      <w:bookmarkStart w:id="6" w:name="_Toc142068937"/>
       <w:r>
         <w:t xml:space="preserve">Software </w:t>
       </w:r>
       <w:r>
         <w:t>Requirements</w:t>
       </w:r>
+      <w:bookmarkEnd w:id="6"/>
     </w:p>
     <w:p>
       <w:pPr>
@@ -1410,10 +2265,87 @@
     </w:p>
     <w:p>
       <w:pPr>
-        <w:rPr>
-          <w:color w:val="FF0000"/>
-        </w:rPr>
-      </w:pPr>
+        <w:pStyle w:val="ListParagraph"/>
+        <w:numPr>
+          <w:ilvl w:val="0"/>
+          <w:numId w:val="9"/>
+        </w:numPr>
+      </w:pPr>
+      <w:r>
+        <w:t xml:space="preserve">The program </w:t>
+      </w:r>
+      <w:r>
+        <w:t>shall</w:t>
+      </w:r>
+      <w:r>
+        <w:t xml:space="preserve"> be run as a single file in the command line.</w:t>
+      </w:r>
+    </w:p>
+    <w:p>
+      <w:pPr>
+        <w:pStyle w:val="ListParagraph"/>
+        <w:numPr>
+          <w:ilvl w:val="0"/>
+          <w:numId w:val="9"/>
+        </w:numPr>
+      </w:pPr>
+      <w:r>
+        <w:t xml:space="preserve">The script </w:t>
+      </w:r>
+      <w:r>
+        <w:t>shall</w:t>
+      </w:r>
+      <w:r>
+        <w:t xml:space="preserve"> open to a GUI interface.</w:t>
+      </w:r>
+    </w:p>
+    <w:p>
+      <w:pPr>
+        <w:pStyle w:val="ListParagraph"/>
+        <w:numPr>
+          <w:ilvl w:val="0"/>
+          <w:numId w:val="9"/>
+        </w:numPr>
+      </w:pPr>
+      <w:r>
+        <w:t>The GUI interface shall have several buttons and other input fields that the user can interact with.</w:t>
+      </w:r>
+    </w:p>
+    <w:p>
+      <w:pPr>
+        <w:pStyle w:val="ListParagraph"/>
+        <w:numPr>
+          <w:ilvl w:val="0"/>
+          <w:numId w:val="9"/>
+        </w:numPr>
+      </w:pPr>
+      <w:r>
+        <w:t xml:space="preserve">These buttons </w:t>
+      </w:r>
+      <w:r>
+        <w:t>shall</w:t>
+      </w:r>
+      <w:r>
+        <w:t xml:space="preserve"> trigger further </w:t>
+      </w:r>
+      <w:r>
+        <w:t xml:space="preserve">actions and </w:t>
+      </w:r>
+      <w:r>
+        <w:t>interfaces</w:t>
+      </w:r>
+      <w:r>
+        <w:t>- a graph</w:t>
+      </w:r>
+      <w:r>
+        <w:t>.</w:t>
+      </w:r>
+    </w:p>
+    <w:p/>
+    <w:p>
+      <w:r>
+        <w:br w:type="page"/>
+      </w:r>
     </w:p>
     <w:p>
       <w:pPr>
@@ -1423,14 +2355,15 @@
           <w:numId w:val="2"/>
         </w:numPr>
       </w:pPr>
-      <w:bookmarkStart w:id="7" w:name="_Toc46748629"/>
-      <w:r>
+      <w:bookmarkStart w:id="7" w:name="_Toc142068938"/>
+      <w:r>
+        <w:lastRenderedPageBreak/>
         <w:t>Use Cases</w:t>
       </w:r>
+      <w:r>
+        <w:t xml:space="preserve"> &amp; Use Case Diagrams</w:t>
+      </w:r>
       <w:bookmarkEnd w:id="7"/>
-      <w:r>
-        <w:t xml:space="preserve"> &amp; Use Case Diagrams</w:t>
-      </w:r>
     </w:p>
     <w:p>
       <w:pPr>
@@ -1451,6 +2384,240 @@
         <w:t>provide some use cases showing how people may use your software.</w:t>
       </w:r>
     </w:p>
+    <w:tbl>
+      <w:tblPr>
+        <w:tblStyle w:val="TableGrid"/>
+        <w:tblW w:w="0" w:type="auto"/>
+        <w:tblLook w:val="04A0" w:firstRow="1" w:lastRow="0" w:firstColumn="1" w:lastColumn="0" w:noHBand="0" w:noVBand="1"/>
+      </w:tblPr>
+      <w:tblGrid>
+        <w:gridCol w:w="3397"/>
+        <w:gridCol w:w="5619"/>
+      </w:tblGrid>
+      <w:tr>
+        <w:tc>
+          <w:tcPr>
+            <w:tcW w:w="3397" w:type="dxa"/>
+            <w:shd w:val="clear" w:color="auto" w:fill="C8CAE7" w:themeFill="text2" w:themeFillTint="33"/>
+          </w:tcPr>
+          <w:p>
+            <w:pPr>
+              <w:rPr>
+                <w:b/>
+                <w:bCs/>
+              </w:rPr>
+            </w:pPr>
+            <w:r>
+              <w:rPr>
+                <w:b/>
+                <w:bCs/>
+              </w:rPr>
+              <w:t>Element</w:t>
+            </w:r>
+          </w:p>
+        </w:tc>
+        <w:tc>
+          <w:tcPr>
+            <w:tcW w:w="5619" w:type="dxa"/>
+            <w:shd w:val="clear" w:color="auto" w:fill="C8CAE7" w:themeFill="text2" w:themeFillTint="33"/>
+          </w:tcPr>
+          <w:p>
+            <w:pPr>
+              <w:rPr>
+                <w:b/>
+                <w:bCs/>
+              </w:rPr>
+            </w:pPr>
+            <w:r>
+              <w:rPr>
+                <w:b/>
+                <w:bCs/>
+              </w:rPr>
+              <w:t>Description</w:t>
+            </w:r>
+          </w:p>
+        </w:tc>
+      </w:tr>
+      <w:tr>
+        <w:tc>
+          <w:tcPr>
+            <w:tcW w:w="3397" w:type="dxa"/>
+          </w:tcPr>
+          <w:p>
+            <w:r>
+              <w:t>Use Case ID</w:t>
+            </w:r>
+          </w:p>
+        </w:tc>
+        <w:tc>
+          <w:tcPr>
+            <w:tcW w:w="5619" w:type="dxa"/>
+          </w:tcPr>
+          <w:p>
+            <w:r>
+              <w:t>1.0</w:t>
+            </w:r>
+          </w:p>
+        </w:tc>
+      </w:tr>
+      <w:tr>
+        <w:tc>
+          <w:tcPr>
+            <w:tcW w:w="3397" w:type="dxa"/>
+          </w:tcPr>
+          <w:p>
+            <w:r>
+              <w:t>Use Case Name</w:t>
+            </w:r>
+          </w:p>
+        </w:tc>
+        <w:tc>
+          <w:tcPr>
+            <w:tcW w:w="5619" w:type="dxa"/>
+          </w:tcPr>
+          <w:p>
+            <w:r>
+              <w:t>Pick Date</w:t>
+            </w:r>
+          </w:p>
+        </w:tc>
+      </w:tr>
+      <w:tr>
+        <w:tc>
+          <w:tcPr>
+            <w:tcW w:w="3397" w:type="dxa"/>
+          </w:tcPr>
+          <w:p>
+            <w:r>
+              <w:t>Primary Actor</w:t>
+            </w:r>
+          </w:p>
+        </w:tc>
+        <w:tc>
+          <w:tcPr>
+            <w:tcW w:w="5619" w:type="dxa"/>
+          </w:tcPr>
+          <w:p>
+            <w:r>
+              <w:t>User</w:t>
+            </w:r>
+          </w:p>
+        </w:tc>
+      </w:tr>
+      <w:tr>
+        <w:tc>
+          <w:tcPr>
+            <w:tcW w:w="3397" w:type="dxa"/>
+          </w:tcPr>
+          <w:p>
+            <w:r>
+              <w:t>Description</w:t>
+            </w:r>
+          </w:p>
+        </w:tc>
+        <w:tc>
+          <w:tcPr>
+            <w:tcW w:w="5619" w:type="dxa"/>
+          </w:tcPr>
+          <w:p>
+            <w:r>
+              <w:t>The user picks a date.</w:t>
+            </w:r>
+          </w:p>
+        </w:tc>
+      </w:tr>
+      <w:tr>
+        <w:tc>
+          <w:tcPr>
+            <w:tcW w:w="3397" w:type="dxa"/>
+          </w:tcPr>
+          <w:p>
+            <w:r>
+              <w:t>Pre-Condition</w:t>
+            </w:r>
+          </w:p>
+        </w:tc>
+        <w:tc>
+          <w:tcPr>
+            <w:tcW w:w="5619" w:type="dxa"/>
+          </w:tcPr>
+          <w:p>
+            <w:r>
+              <w:t>The user opens the GUI script.</w:t>
+            </w:r>
+          </w:p>
+        </w:tc>
+      </w:tr>
+      <w:tr>
+        <w:tc>
+          <w:tcPr>
+            <w:tcW w:w="3397" w:type="dxa"/>
+          </w:tcPr>
+          <w:p>
+            <w:r>
+              <w:t>Post-Condition</w:t>
+            </w:r>
+          </w:p>
+        </w:tc>
+        <w:tc>
+          <w:tcPr>
+            <w:tcW w:w="5619" w:type="dxa"/>
+          </w:tcPr>
+          <w:p>
+            <w:r>
+              <w:rPr>
+                <w:color w:val="297FD5" w:themeColor="accent3"/>
+              </w:rPr>
+              <w:t>The user can open graphs??</w:t>
+            </w:r>
+          </w:p>
+        </w:tc>
+      </w:tr>
+      <w:tr>
+        <w:tc>
+          <w:tcPr>
+            <w:tcW w:w="3397" w:type="dxa"/>
+          </w:tcPr>
+          <w:p>
+            <w:r>
+              <w:t>Success Scenario</w:t>
+            </w:r>
+          </w:p>
+        </w:tc>
+        <w:tc>
+          <w:tcPr>
+            <w:tcW w:w="5619" w:type="dxa"/>
+          </w:tcPr>
+          <w:p>
+            <w:r>
+              <w:t>Data is displayed for the picked date.</w:t>
+            </w:r>
+          </w:p>
+        </w:tc>
+      </w:tr>
+      <w:tr>
+        <w:tc>
+          <w:tcPr>
+            <w:tcW w:w="3397" w:type="dxa"/>
+          </w:tcPr>
+          <w:p>
+            <w:r>
+              <w:t>Abort Scenario</w:t>
+            </w:r>
+          </w:p>
+        </w:tc>
+        <w:tc>
+          <w:tcPr>
+            <w:tcW w:w="5619" w:type="dxa"/>
+          </w:tcPr>
+          <w:p>
+            <w:r>
+              <w:t>Data is not displayed.</w:t>
+            </w:r>
+          </w:p>
+        </w:tc>
+      </w:tr>
+    </w:tbl>
     <w:p/>
     <w:p/>
     <w:p/>
@@ -1467,7 +2634,7 @@
           <w:numId w:val="2"/>
         </w:numPr>
       </w:pPr>
-      <w:bookmarkStart w:id="8" w:name="_Toc46748630"/>
+      <w:bookmarkStart w:id="8" w:name="_Toc142068939"/>
       <w:r>
         <w:lastRenderedPageBreak/>
         <w:t>Software Design and S</w:t>
@@ -1485,22 +2652,32 @@
           <w:numId w:val="2"/>
         </w:numPr>
       </w:pPr>
+      <w:bookmarkStart w:id="9" w:name="_Toc142068940"/>
       <w:r>
         <w:t>Software Design</w:t>
       </w:r>
-    </w:p>
-    <w:p>
-      <w:pPr>
-        <w:rPr>
-          <w:color w:val="FF0000"/>
-        </w:rPr>
-      </w:pPr>
-      <w:r>
-        <w:rPr>
-          <w:color w:val="FF0000"/>
-        </w:rPr>
-        <w:t>A block diagram/flowchart of how your software might work</w:t>
-      </w:r>
+      <w:bookmarkEnd w:id="9"/>
+    </w:p>
+    <w:p>
+      <w:pPr>
+        <w:rPr>
+          <w:color w:val="FF0000"/>
+        </w:rPr>
+      </w:pPr>
+      <w:r>
+        <w:rPr>
+          <w:color w:val="FF0000"/>
+        </w:rPr>
+        <w:t xml:space="preserve">A block diagram/flowchart of how your software might </w:t>
+      </w:r>
+      <w:proofErr w:type="gramStart"/>
+      <w:r>
+        <w:rPr>
+          <w:color w:val="FF0000"/>
+        </w:rPr>
+        <w:t>work</w:t>
+      </w:r>
+      <w:proofErr w:type="gramEnd"/>
     </w:p>
     <w:p>
       <w:pPr>
@@ -1510,9 +2687,11 @@
           <w:numId w:val="2"/>
         </w:numPr>
       </w:pPr>
+      <w:bookmarkStart w:id="10" w:name="_Toc142068941"/>
       <w:r>
         <w:t>System Components</w:t>
       </w:r>
+      <w:bookmarkEnd w:id="10"/>
     </w:p>
     <w:p>
       <w:pPr>
@@ -1522,9 +2701,11 @@
           <w:numId w:val="2"/>
         </w:numPr>
       </w:pPr>
+      <w:bookmarkStart w:id="11" w:name="_Toc142068942"/>
       <w:r>
         <w:t>Functions</w:t>
       </w:r>
+      <w:bookmarkEnd w:id="11"/>
     </w:p>
     <w:p>
       <w:pPr>
@@ -1560,7 +2741,21 @@
         <w:rPr>
           <w:color w:val="FF0000"/>
         </w:rPr>
-        <w:t>a brief description of what it does  (1 or 2 sentences);</w:t>
+        <w:t xml:space="preserve">a brief description of what it </w:t>
+      </w:r>
+      <w:proofErr w:type="gramStart"/>
+      <w:r>
+        <w:rPr>
+          <w:color w:val="FF0000"/>
+        </w:rPr>
+        <w:t>does  (</w:t>
+      </w:r>
+      <w:proofErr w:type="gramEnd"/>
+      <w:r>
+        <w:rPr>
+          <w:color w:val="FF0000"/>
+        </w:rPr>
+        <w:t>1 or 2 sentences);</w:t>
       </w:r>
     </w:p>
     <w:p>
@@ -1578,8 +2773,16 @@
         <w:rPr>
           <w:color w:val="FF0000"/>
         </w:rPr>
-        <w:t>a list of the input parameters, and their data types, and what they are used for;</w:t>
-      </w:r>
+        <w:t xml:space="preserve">a list of the input parameters, and their data types, and what they are used </w:t>
+      </w:r>
+      <w:proofErr w:type="gramStart"/>
+      <w:r>
+        <w:rPr>
+          <w:color w:val="FF0000"/>
+        </w:rPr>
+        <w:t>for;</w:t>
+      </w:r>
+      <w:proofErr w:type="gramEnd"/>
     </w:p>
     <w:p>
       <w:pPr>
@@ -1596,7 +2799,23 @@
         <w:rPr>
           <w:color w:val="FF0000"/>
         </w:rPr>
-        <w:t>a list of any side effects caused by the function (ie change global or member variables, changes data passed by reference from calling function etc)</w:t>
+        <w:t>a list of any side effects caused by the function (</w:t>
+      </w:r>
+      <w:proofErr w:type="spellStart"/>
+      <w:proofErr w:type="gramStart"/>
+      <w:r>
+        <w:rPr>
+          <w:color w:val="FF0000"/>
+        </w:rPr>
+        <w:t>ie</w:t>
+      </w:r>
+      <w:proofErr w:type="spellEnd"/>
+      <w:proofErr w:type="gramEnd"/>
+      <w:r>
+        <w:rPr>
+          <w:color w:val="FF0000"/>
+        </w:rPr>
+        <w:t xml:space="preserve"> change global or member variables, changes data passed by reference from calling function etc)</w:t>
       </w:r>
     </w:p>
     <w:p>
@@ -1617,6 +2836,157 @@
         <w:t>a description of the function’s return value</w:t>
       </w:r>
     </w:p>
+    <w:p>
+      <w:pPr>
+        <w:pStyle w:val="ListParagraph"/>
+        <w:ind w:left="1080"/>
+        <w:rPr>
+          <w:color w:val="FF0000"/>
+        </w:rPr>
+      </w:pPr>
+    </w:p>
+    <w:p>
+      <w:pPr>
+        <w:pStyle w:val="ListParagraph"/>
+        <w:numPr>
+          <w:ilvl w:val="0"/>
+          <w:numId w:val="7"/>
+        </w:numPr>
+      </w:pPr>
+      <w:r>
+        <w:t xml:space="preserve">def </w:t>
+      </w:r>
+      <w:proofErr w:type="spellStart"/>
+      <w:proofErr w:type="gramStart"/>
+      <w:r>
+        <w:t>readExcel</w:t>
+      </w:r>
+      <w:proofErr w:type="spellEnd"/>
+      <w:r>
+        <w:t>(</w:t>
+      </w:r>
+      <w:proofErr w:type="gramEnd"/>
+      <w:r>
+        <w:t>)</w:t>
+      </w:r>
+    </w:p>
+    <w:p>
+      <w:pPr>
+        <w:pStyle w:val="ListParagraph"/>
+        <w:numPr>
+          <w:ilvl w:val="1"/>
+          <w:numId w:val="7"/>
+        </w:numPr>
+      </w:pPr>
+      <w:r>
+        <w:t>A function that will be used to read the CSV files to grab the data.</w:t>
+      </w:r>
+    </w:p>
+    <w:p>
+      <w:pPr>
+        <w:pStyle w:val="ListParagraph"/>
+        <w:numPr>
+          <w:ilvl w:val="1"/>
+          <w:numId w:val="7"/>
+        </w:numPr>
+      </w:pPr>
+      <w:r>
+        <w:t xml:space="preserve">Returns the </w:t>
+      </w:r>
+      <w:proofErr w:type="spellStart"/>
+      <w:r>
+        <w:t>dataframe</w:t>
+      </w:r>
+      <w:proofErr w:type="spellEnd"/>
+      <w:r>
+        <w:t xml:space="preserve"> of the data.</w:t>
+      </w:r>
+      <w:r>
+        <w:t xml:space="preserve"> This is a data representation of the CSV file.</w:t>
+      </w:r>
+    </w:p>
+    <w:p>
+      <w:pPr>
+        <w:pStyle w:val="ListParagraph"/>
+        <w:numPr>
+          <w:ilvl w:val="0"/>
+          <w:numId w:val="7"/>
+        </w:numPr>
+      </w:pPr>
+      <w:r>
+        <w:t xml:space="preserve">def </w:t>
+      </w:r>
+      <w:proofErr w:type="spellStart"/>
+      <w:proofErr w:type="gramStart"/>
+      <w:r>
+        <w:t>select</w:t>
+      </w:r>
+      <w:r>
+        <w:t>d</w:t>
+      </w:r>
+      <w:r>
+        <w:t>Date</w:t>
+      </w:r>
+      <w:proofErr w:type="spellEnd"/>
+      <w:r>
+        <w:t>(</w:t>
+      </w:r>
+      <w:proofErr w:type="gramEnd"/>
+      <w:r>
+        <w:t>)</w:t>
+      </w:r>
+    </w:p>
+    <w:p>
+      <w:pPr>
+        <w:pStyle w:val="ListParagraph"/>
+        <w:numPr>
+          <w:ilvl w:val="1"/>
+          <w:numId w:val="7"/>
+        </w:numPr>
+      </w:pPr>
+      <w:r>
+        <w:t>A function that will grab the date from the user-selected period.</w:t>
+      </w:r>
+    </w:p>
+    <w:p>
+      <w:pPr>
+        <w:pStyle w:val="ListParagraph"/>
+        <w:numPr>
+          <w:ilvl w:val="0"/>
+          <w:numId w:val="7"/>
+        </w:numPr>
+      </w:pPr>
+    </w:p>
+    <w:p>
+      <w:pPr>
+        <w:ind w:left="1428"/>
+      </w:pPr>
+      <w:r>
+        <w:tab/>
+      </w:r>
+      <w:r>
+        <w:tab/>
+      </w:r>
+    </w:p>
+    <w:p>
+      <w:pPr>
+        <w:ind w:left="1428"/>
+      </w:pPr>
+    </w:p>
+    <w:p>
+      <w:pPr>
+        <w:rPr>
+          <w:color w:val="FF0000"/>
+        </w:rPr>
+      </w:pPr>
+    </w:p>
+    <w:p>
+      <w:pPr>
+        <w:rPr>
+          <w:color w:val="FF0000"/>
+        </w:rPr>
+      </w:pPr>
+    </w:p>
     <w:p/>
     <w:p>
       <w:pPr>
@@ -1626,24 +2996,42 @@
           <w:numId w:val="2"/>
         </w:numPr>
       </w:pPr>
+      <w:bookmarkStart w:id="12" w:name="_Toc142068943"/>
       <w:r>
         <w:t>Data Structures</w:t>
       </w:r>
       <w:r>
         <w:t xml:space="preserve"> / Data Sources</w:t>
       </w:r>
-    </w:p>
-    <w:p>
-      <w:pPr>
-        <w:rPr>
-          <w:color w:val="FF0000"/>
-        </w:rPr>
-      </w:pPr>
-      <w:r>
-        <w:rPr>
-          <w:color w:val="FF0000"/>
-        </w:rPr>
-        <w:t>List of all data structures in the software (eg linked lists, trees, arrays etc)</w:t>
+      <w:bookmarkEnd w:id="12"/>
+    </w:p>
+    <w:p>
+      <w:pPr>
+        <w:rPr>
+          <w:color w:val="FF0000"/>
+        </w:rPr>
+      </w:pPr>
+      <w:r>
+        <w:rPr>
+          <w:color w:val="FF0000"/>
+        </w:rPr>
+        <w:t>List of all data structures in the software (</w:t>
+      </w:r>
+      <w:proofErr w:type="spellStart"/>
+      <w:proofErr w:type="gramStart"/>
+      <w:r>
+        <w:rPr>
+          <w:color w:val="FF0000"/>
+        </w:rPr>
+        <w:t>eg</w:t>
+      </w:r>
+      <w:proofErr w:type="spellEnd"/>
+      <w:proofErr w:type="gramEnd"/>
+      <w:r>
+        <w:rPr>
+          <w:color w:val="FF0000"/>
+        </w:rPr>
+        <w:t xml:space="preserve"> linked lists, trees, arrays etc)</w:t>
       </w:r>
       <w:r>
         <w:rPr>
@@ -1691,8 +3079,16 @@
         <w:rPr>
           <w:color w:val="FF0000"/>
         </w:rPr>
-        <w:t>Description of where and how it is used</w:t>
-      </w:r>
+        <w:t xml:space="preserve">Description of where and how it is </w:t>
+      </w:r>
+      <w:proofErr w:type="gramStart"/>
+      <w:r>
+        <w:rPr>
+          <w:color w:val="FF0000"/>
+        </w:rPr>
+        <w:t>used</w:t>
+      </w:r>
+      <w:proofErr w:type="gramEnd"/>
     </w:p>
     <w:p>
       <w:pPr>
@@ -1709,8 +3105,16 @@
         <w:rPr>
           <w:color w:val="FF0000"/>
         </w:rPr>
-        <w:t>List of data members, and what each one is for do</w:t>
-      </w:r>
+        <w:t xml:space="preserve">List of data members, and what each one is for </w:t>
+      </w:r>
+      <w:proofErr w:type="gramStart"/>
+      <w:r>
+        <w:rPr>
+          <w:color w:val="FF0000"/>
+        </w:rPr>
+        <w:t>do</w:t>
+      </w:r>
+      <w:proofErr w:type="gramEnd"/>
     </w:p>
     <w:p>
       <w:pPr>
@@ -1727,8 +3131,16 @@
         <w:rPr>
           <w:color w:val="FF0000"/>
         </w:rPr>
-        <w:t>List of functions that use it</w:t>
-      </w:r>
+        <w:t xml:space="preserve">List of functions that use </w:t>
+      </w:r>
+      <w:proofErr w:type="gramStart"/>
+      <w:r>
+        <w:rPr>
+          <w:color w:val="FF0000"/>
+        </w:rPr>
+        <w:t>it</w:t>
+      </w:r>
+      <w:proofErr w:type="gramEnd"/>
     </w:p>
     <w:p>
       <w:pPr>
@@ -1747,9 +3159,11 @@
           <w:numId w:val="2"/>
         </w:numPr>
       </w:pPr>
+      <w:bookmarkStart w:id="13" w:name="_Toc142068944"/>
       <w:r>
         <w:t>Detailed Design</w:t>
       </w:r>
+      <w:bookmarkEnd w:id="13"/>
     </w:p>
     <w:p>
       <w:pPr>
@@ -1775,32 +3189,16 @@
         </w:rPr>
         <w:t xml:space="preserve"> </w:t>
       </w:r>
+      <w:proofErr w:type="gramStart"/>
       <w:r>
         <w:rPr>
           <w:color w:val="FF0000"/>
         </w:rPr>
         <w:t>structures</w:t>
       </w:r>
-    </w:p>
-    <w:p>
-      <w:pPr>
-        <w:rPr>
-          <w:color w:val="FF0000"/>
-        </w:rPr>
-      </w:pPr>
-    </w:p>
-    <w:p>
-      <w:pPr>
-        <w:rPr>
-          <w:color w:val="FF0000"/>
-        </w:rPr>
-      </w:pPr>
-    </w:p>
-    <w:p>
-      <w:r>
-        <w:br w:type="page"/>
-      </w:r>
-    </w:p>
+      <w:proofErr w:type="gramEnd"/>
+    </w:p>
+    <w:p/>
     <w:p>
       <w:pPr>
         <w:pStyle w:val="Heading1"/>
@@ -1809,12 +3207,12 @@
           <w:numId w:val="2"/>
         </w:numPr>
       </w:pPr>
-      <w:bookmarkStart w:id="9" w:name="_Toc46748633"/>
+      <w:bookmarkStart w:id="14" w:name="_Toc142068945"/>
       <w:r>
         <w:lastRenderedPageBreak/>
         <w:t>User Interface Design</w:t>
       </w:r>
-      <w:bookmarkEnd w:id="9"/>
+      <w:bookmarkEnd w:id="14"/>
     </w:p>
     <w:p>
       <w:pPr>
@@ -1868,9 +3266,11 @@
           <w:numId w:val="2"/>
         </w:numPr>
       </w:pPr>
+      <w:bookmarkStart w:id="15" w:name="_Toc142068946"/>
       <w:r>
         <w:t>Structural Design</w:t>
       </w:r>
+      <w:bookmarkEnd w:id="15"/>
     </w:p>
     <w:p>
       <w:pPr>
@@ -1918,21 +3318,37 @@
           <w:numId w:val="2"/>
         </w:numPr>
       </w:pPr>
+      <w:bookmarkStart w:id="16" w:name="_Toc142068947"/>
       <w:r>
         <w:t>Visual Design</w:t>
       </w:r>
-    </w:p>
-    <w:p>
-      <w:pPr>
-        <w:rPr>
-          <w:color w:val="FF0000"/>
-        </w:rPr>
-      </w:pPr>
-      <w:r>
-        <w:rPr>
-          <w:color w:val="FF0000"/>
-        </w:rPr>
-        <w:t xml:space="preserve">Detail your visual design: Layout, visual elements, icons, graphics, style, colour, fonts general screen designs. This can be sketches, wireframes, mockups etc, supported by a discussion, explanation, and </w:t>
+      <w:bookmarkEnd w:id="16"/>
+    </w:p>
+    <w:p>
+      <w:pPr>
+        <w:rPr>
+          <w:color w:val="FF0000"/>
+        </w:rPr>
+      </w:pPr>
+      <w:r>
+        <w:rPr>
+          <w:color w:val="FF0000"/>
+        </w:rPr>
+        <w:t xml:space="preserve">Detail your visual design: Layout, visual elements, icons, graphics, style, colour, fonts general screen designs. This can be sketches, wireframes, </w:t>
+      </w:r>
+      <w:proofErr w:type="spellStart"/>
+      <w:r>
+        <w:rPr>
+          <w:color w:val="FF0000"/>
+        </w:rPr>
+        <w:t>mockups</w:t>
+      </w:r>
+      <w:proofErr w:type="spellEnd"/>
+      <w:r>
+        <w:rPr>
+          <w:color w:val="FF0000"/>
+        </w:rPr>
+        <w:t xml:space="preserve"> etc, supported by a discussion, explanation, and </w:t>
       </w:r>
       <w:r>
         <w:rPr>
@@ -1953,9 +3369,172 @@
 </w:document>
 </file>
 
+<file path=word/endnotes.xml><?xml version="1.0" encoding="utf-8"?>
+<w:endnotes xmlns:wpc="http://schemas.microsoft.com/office/word/2010/wordprocessingCanvas" xmlns:cx="http://schemas.microsoft.com/office/drawing/2014/chartex" xmlns:cx1="http://schemas.microsoft.com/office/drawing/2015/9/8/chartex" xmlns:cx2="http://schemas.microsoft.com/office/drawing/2015/10/21/chartex" xmlns:cx3="http://schemas.microsoft.com/office/drawing/2016/5/9/chartex" xmlns:cx4="http://schemas.microsoft.com/office/drawing/2016/5/10/chartex" xmlns:cx5="http://schemas.microsoft.com/office/drawing/2016/5/11/chartex" xmlns:cx6="http://schemas.microsoft.com/office/drawing/2016/5/12/chartex" xmlns:cx7="http://schemas.microsoft.com/office/drawing/2016/5/13/chartex" xmlns:cx8="http://schemas.microsoft.com/office/drawing/2016/5/14/chartex" xmlns:mc="http://schemas.openxmlformats.org/markup-compatibility/2006" xmlns:aink="http://schemas.microsoft.com/office/drawing/2016/ink" xmlns:am3d="http://schemas.microsoft.com/office/drawing/2017/model3d" xmlns:o="urn:schemas-microsoft-com:office:office" xmlns:oel="http://schemas.microsoft.com/office/2019/extlst" xmlns:r="http://schemas.openxmlformats.org/officeDocument/2006/relationships" xmlns:m="http://schemas.openxmlformats.org/officeDocument/2006/math" xmlns:v="urn:schemas-microsoft-com:vml" xmlns:wp14="http://schemas.microsoft.com/office/word/2010/wordprocessingDrawing" xmlns:wp="http://schemas.openxmlformats.org/drawingml/2006/wordprocessingDrawing" xmlns:w10="urn:schemas-microsoft-com:office:word" xmlns:w="http://schemas.openxmlformats.org/wordprocessingml/2006/main" xmlns:w14="http://schemas.microsoft.com/office/word/2010/wordml" xmlns:w15="http://schemas.microsoft.com/office/word/2012/wordml" xmlns:w16cex="http://schemas.microsoft.com/office/word/2018/wordml/cex" xmlns:w16cid="http://schemas.microsoft.com/office/word/2016/wordml/cid" xmlns:w16="http://schemas.microsoft.com/office/word/2018/wordml" xmlns:w16sdtdh="http://schemas.microsoft.com/office/word/2020/wordml/sdtdatahash" xmlns:w16se="http://schemas.microsoft.com/office/word/2015/wordml/symex" xmlns:wpg="http://schemas.microsoft.com/office/word/2010/wordprocessingGroup" xmlns:wpi="http://schemas.microsoft.com/office/word/2010/wordprocessingInk" xmlns:wne="http://schemas.microsoft.com/office/word/2006/wordml" xmlns:wps="http://schemas.microsoft.com/office/word/2010/wordprocessingShape" mc:Ignorable="w14 w15 w16se w16cid w16 w16cex w16sdtdh wp14">
+  <w:endnote w:type="separator" w:id="-1">
+    <w:p>
+      <w:pPr>
+        <w:spacing w:after="0" w:line="240" w:lineRule="auto"/>
+      </w:pPr>
+      <w:r>
+        <w:separator/>
+      </w:r>
+    </w:p>
+  </w:endnote>
+  <w:endnote w:type="continuationSeparator" w:id="0">
+    <w:p>
+      <w:pPr>
+        <w:spacing w:after="0" w:line="240" w:lineRule="auto"/>
+      </w:pPr>
+      <w:r>
+        <w:continuationSeparator/>
+      </w:r>
+    </w:p>
+  </w:endnote>
+</w:endnotes>
+</file>
+
+<file path=word/footnotes.xml><?xml version="1.0" encoding="utf-8"?>
+<w:footnotes xmlns:wpc="http://schemas.microsoft.com/office/word/2010/wordprocessingCanvas" xmlns:cx="http://schemas.microsoft.com/office/drawing/2014/chartex" xmlns:cx1="http://schemas.microsoft.com/office/drawing/2015/9/8/chartex" xmlns:cx2="http://schemas.microsoft.com/office/drawing/2015/10/21/chartex" xmlns:cx3="http://schemas.microsoft.com/office/drawing/2016/5/9/chartex" xmlns:cx4="http://schemas.microsoft.com/office/drawing/2016/5/10/chartex" xmlns:cx5="http://schemas.microsoft.com/office/drawing/2016/5/11/chartex" xmlns:cx6="http://schemas.microsoft.com/office/drawing/2016/5/12/chartex" xmlns:cx7="http://schemas.microsoft.com/office/drawing/2016/5/13/chartex" xmlns:cx8="http://schemas.microsoft.com/office/drawing/2016/5/14/chartex" xmlns:mc="http://schemas.openxmlformats.org/markup-compatibility/2006" xmlns:aink="http://schemas.microsoft.com/office/drawing/2016/ink" xmlns:am3d="http://schemas.microsoft.com/office/drawing/2017/model3d" xmlns:o="urn:schemas-microsoft-com:office:office" xmlns:oel="http://schemas.microsoft.com/office/2019/extlst" xmlns:r="http://schemas.openxmlformats.org/officeDocument/2006/relationships" xmlns:m="http://schemas.openxmlformats.org/officeDocument/2006/math" xmlns:v="urn:schemas-microsoft-com:vml" xmlns:wp14="http://schemas.microsoft.com/office/word/2010/wordprocessingDrawing" xmlns:wp="http://schemas.openxmlformats.org/drawingml/2006/wordprocessingDrawing" xmlns:w10="urn:schemas-microsoft-com:office:word" xmlns:w="http://schemas.openxmlformats.org/wordprocessingml/2006/main" xmlns:w14="http://schemas.microsoft.com/office/word/2010/wordml" xmlns:w15="http://schemas.microsoft.com/office/word/2012/wordml" xmlns:w16cex="http://schemas.microsoft.com/office/word/2018/wordml/cex" xmlns:w16cid="http://schemas.microsoft.com/office/word/2016/wordml/cid" xmlns:w16="http://schemas.microsoft.com/office/word/2018/wordml" xmlns:w16sdtdh="http://schemas.microsoft.com/office/word/2020/wordml/sdtdatahash" xmlns:w16se="http://schemas.microsoft.com/office/word/2015/wordml/symex" xmlns:wpg="http://schemas.microsoft.com/office/word/2010/wordprocessingGroup" xmlns:wpi="http://schemas.microsoft.com/office/word/2010/wordprocessingInk" xmlns:wne="http://schemas.microsoft.com/office/word/2006/wordml" xmlns:wps="http://schemas.microsoft.com/office/word/2010/wordprocessingShape" mc:Ignorable="w14 w15 w16se w16cid w16 w16cex w16sdtdh wp14">
+  <w:footnote w:type="separator" w:id="-1">
+    <w:p>
+      <w:pPr>
+        <w:spacing w:after="0" w:line="240" w:lineRule="auto"/>
+      </w:pPr>
+      <w:r>
+        <w:separator/>
+      </w:r>
+    </w:p>
+  </w:footnote>
+  <w:footnote w:type="continuationSeparator" w:id="0">
+    <w:p>
+      <w:pPr>
+        <w:spacing w:after="0" w:line="240" w:lineRule="auto"/>
+      </w:pPr>
+      <w:r>
+        <w:continuationSeparator/>
+      </w:r>
+    </w:p>
+  </w:footnote>
+</w:footnotes>
+</file>
+
 <file path=word/numbering.xml><?xml version="1.0" encoding="utf-8"?>
-<w:numbering xmlns:wpc="http://schemas.microsoft.com/office/word/2010/wordprocessingCanvas" xmlns:cx="http://schemas.microsoft.com/office/drawing/2014/chartex" xmlns:cx1="http://schemas.microsoft.com/office/drawing/2015/9/8/chartex" xmlns:mc="http://schemas.openxmlformats.org/markup-compatibility/2006" xmlns:o="urn:schemas-microsoft-com:office:office" xmlns:r="http://schemas.openxmlformats.org/officeDocument/2006/relationships" xmlns:m="http://schemas.openxmlformats.org/officeDocument/2006/math" xmlns:v="urn:schemas-microsoft-com:vml" xmlns:wp14="http://schemas.microsoft.com/office/word/2010/wordprocessingDrawing" xmlns:wp="http://schemas.openxmlformats.org/drawingml/2006/wordprocessingDrawing" xmlns:w10="urn:schemas-microsoft-com:office:word" xmlns:w="http://schemas.openxmlformats.org/wordprocessingml/2006/main" xmlns:w14="http://schemas.microsoft.com/office/word/2010/wordml" xmlns:w15="http://schemas.microsoft.com/office/word/2012/wordml" xmlns:w16se="http://schemas.microsoft.com/office/word/2015/wordml/symex" xmlns:wpg="http://schemas.microsoft.com/office/word/2010/wordprocessingGroup" xmlns:wpi="http://schemas.microsoft.com/office/word/2010/wordprocessingInk" xmlns:wne="http://schemas.microsoft.com/office/word/2006/wordml" xmlns:wps="http://schemas.microsoft.com/office/word/2010/wordprocessingShape" mc:Ignorable="w14 w15 w16se wp14">
+<w:numbering xmlns:wpc="http://schemas.microsoft.com/office/word/2010/wordprocessingCanvas" xmlns:cx="http://schemas.microsoft.com/office/drawing/2014/chartex" xmlns:cx1="http://schemas.microsoft.com/office/drawing/2015/9/8/chartex" xmlns:cx2="http://schemas.microsoft.com/office/drawing/2015/10/21/chartex" xmlns:cx3="http://schemas.microsoft.com/office/drawing/2016/5/9/chartex" xmlns:cx4="http://schemas.microsoft.com/office/drawing/2016/5/10/chartex" xmlns:cx5="http://schemas.microsoft.com/office/drawing/2016/5/11/chartex" xmlns:cx6="http://schemas.microsoft.com/office/drawing/2016/5/12/chartex" xmlns:cx7="http://schemas.microsoft.com/office/drawing/2016/5/13/chartex" xmlns:cx8="http://schemas.microsoft.com/office/drawing/2016/5/14/chartex" xmlns:mc="http://schemas.openxmlformats.org/markup-compatibility/2006" xmlns:aink="http://schemas.microsoft.com/office/drawing/2016/ink" xmlns:am3d="http://schemas.microsoft.com/office/drawing/2017/model3d" xmlns:o="urn:schemas-microsoft-com:office:office" xmlns:oel="http://schemas.microsoft.com/office/2019/extlst" xmlns:r="http://schemas.openxmlformats.org/officeDocument/2006/relationships" xmlns:m="http://schemas.openxmlformats.org/officeDocument/2006/math" xmlns:v="urn:schemas-microsoft-com:vml" xmlns:wp14="http://schemas.microsoft.com/office/word/2010/wordprocessingDrawing" xmlns:wp="http://schemas.openxmlformats.org/drawingml/2006/wordprocessingDrawing" xmlns:w10="urn:schemas-microsoft-com:office:word" xmlns:w="http://schemas.openxmlformats.org/wordprocessingml/2006/main" xmlns:w14="http://schemas.microsoft.com/office/word/2010/wordml" xmlns:w15="http://schemas.microsoft.com/office/word/2012/wordml" xmlns:w16cex="http://schemas.microsoft.com/office/word/2018/wordml/cex" xmlns:w16cid="http://schemas.microsoft.com/office/word/2016/wordml/cid" xmlns:w16="http://schemas.microsoft.com/office/word/2018/wordml" xmlns:w16sdtdh="http://schemas.microsoft.com/office/word/2020/wordml/sdtdatahash" xmlns:w16se="http://schemas.microsoft.com/office/word/2015/wordml/symex" xmlns:wpg="http://schemas.microsoft.com/office/word/2010/wordprocessingGroup" xmlns:wpi="http://schemas.microsoft.com/office/word/2010/wordprocessingInk" xmlns:wne="http://schemas.microsoft.com/office/word/2006/wordml" xmlns:wps="http://schemas.microsoft.com/office/word/2010/wordprocessingShape" mc:Ignorable="w14 w15 w16se w16cid w16 w16cex w16sdtdh wp14">
   <w:abstractNum w:abstractNumId="0" w15:restartNumberingAfterBreak="0">
+    <w:nsid w:val="23035EF6"/>
+    <w:multiLevelType w:val="hybridMultilevel"/>
+    <w:tmpl w:val="7D50D280"/>
+    <w:lvl w:ilvl="0" w:tplc="0C090001">
+      <w:start w:val="1"/>
+      <w:numFmt w:val="bullet"/>
+      <w:lvlText w:val=""/>
+      <w:lvlJc w:val="left"/>
+      <w:pPr>
+        <w:ind w:left="720" w:hanging="360"/>
+      </w:pPr>
+      <w:rPr>
+        <w:rFonts w:ascii="Symbol" w:hAnsi="Symbol" w:hint="default"/>
+      </w:rPr>
+    </w:lvl>
+    <w:lvl w:ilvl="1" w:tplc="0C090003" w:tentative="1">
+      <w:start w:val="1"/>
+      <w:numFmt w:val="bullet"/>
+      <w:lvlText w:val="o"/>
+      <w:lvlJc w:val="left"/>
+      <w:pPr>
+        <w:ind w:left="1440" w:hanging="360"/>
+      </w:pPr>
+      <w:rPr>
+        <w:rFonts w:ascii="Courier New" w:hAnsi="Courier New" w:cs="Courier New" w:hint="default"/>
+      </w:rPr>
+    </w:lvl>
+    <w:lvl w:ilvl="2" w:tplc="0C090005" w:tentative="1">
+      <w:start w:val="1"/>
+      <w:numFmt w:val="bullet"/>
+      <w:lvlText w:val=""/>
+      <w:lvlJc w:val="left"/>
+      <w:pPr>
+        <w:ind w:left="2160" w:hanging="360"/>
+      </w:pPr>
+      <w:rPr>
+        <w:rFonts w:ascii="Wingdings" w:hAnsi="Wingdings" w:hint="default"/>
+      </w:rPr>
+    </w:lvl>
+    <w:lvl w:ilvl="3" w:tplc="0C090001" w:tentative="1">
+      <w:start w:val="1"/>
+      <w:numFmt w:val="bullet"/>
+      <w:lvlText w:val=""/>
+      <w:lvlJc w:val="left"/>
+      <w:pPr>
+        <w:ind w:left="2880" w:hanging="360"/>
+      </w:pPr>
+      <w:rPr>
+        <w:rFonts w:ascii="Symbol" w:hAnsi="Symbol" w:hint="default"/>
+      </w:rPr>
+    </w:lvl>
+    <w:lvl w:ilvl="4" w:tplc="0C090003" w:tentative="1">
+      <w:start w:val="1"/>
+      <w:numFmt w:val="bullet"/>
+      <w:lvlText w:val="o"/>
+      <w:lvlJc w:val="left"/>
+      <w:pPr>
+        <w:ind w:left="3600" w:hanging="360"/>
+      </w:pPr>
+      <w:rPr>
+        <w:rFonts w:ascii="Courier New" w:hAnsi="Courier New" w:cs="Courier New" w:hint="default"/>
+      </w:rPr>
+    </w:lvl>
+    <w:lvl w:ilvl="5" w:tplc="0C090005" w:tentative="1">
+      <w:start w:val="1"/>
+      <w:numFmt w:val="bullet"/>
+      <w:lvlText w:val=""/>
+      <w:lvlJc w:val="left"/>
+      <w:pPr>
+        <w:ind w:left="4320" w:hanging="360"/>
+      </w:pPr>
+      <w:rPr>
+        <w:rFonts w:ascii="Wingdings" w:hAnsi="Wingdings" w:hint="default"/>
+      </w:rPr>
+    </w:lvl>
+    <w:lvl w:ilvl="6" w:tplc="0C090001" w:tentative="1">
+      <w:start w:val="1"/>
+      <w:numFmt w:val="bullet"/>
+      <w:lvlText w:val=""/>
+      <w:lvlJc w:val="left"/>
+      <w:pPr>
+        <w:ind w:left="5040" w:hanging="360"/>
+      </w:pPr>
+      <w:rPr>
+        <w:rFonts w:ascii="Symbol" w:hAnsi="Symbol" w:hint="default"/>
+      </w:rPr>
+    </w:lvl>
+    <w:lvl w:ilvl="7" w:tplc="0C090003" w:tentative="1">
+      <w:start w:val="1"/>
+      <w:numFmt w:val="bullet"/>
+      <w:lvlText w:val="o"/>
+      <w:lvlJc w:val="left"/>
+      <w:pPr>
+        <w:ind w:left="5760" w:hanging="360"/>
+      </w:pPr>
+      <w:rPr>
+        <w:rFonts w:ascii="Courier New" w:hAnsi="Courier New" w:cs="Courier New" w:hint="default"/>
+      </w:rPr>
+    </w:lvl>
+    <w:lvl w:ilvl="8" w:tplc="0C090005" w:tentative="1">
+      <w:start w:val="1"/>
+      <w:numFmt w:val="bullet"/>
+      <w:lvlText w:val=""/>
+      <w:lvlJc w:val="left"/>
+      <w:pPr>
+        <w:ind w:left="6480" w:hanging="360"/>
+      </w:pPr>
+      <w:rPr>
+        <w:rFonts w:ascii="Wingdings" w:hAnsi="Wingdings" w:hint="default"/>
+      </w:rPr>
+    </w:lvl>
+  </w:abstractNum>
+  <w:abstractNum w:abstractNumId="1" w15:restartNumberingAfterBreak="0">
     <w:nsid w:val="367E3F6A"/>
     <w:multiLevelType w:val="hybridMultilevel"/>
     <w:tmpl w:val="0CB6E2E4"/>
@@ -2067,7 +3646,7 @@
       </w:rPr>
     </w:lvl>
   </w:abstractNum>
-  <w:abstractNum w:abstractNumId="1" w15:restartNumberingAfterBreak="0">
+  <w:abstractNum w:abstractNumId="2" w15:restartNumberingAfterBreak="0">
     <w:nsid w:val="375D36C8"/>
     <w:multiLevelType w:val="multilevel"/>
     <w:tmpl w:val="CF405D9C"/>
@@ -2180,7 +3759,233 @@
       </w:rPr>
     </w:lvl>
   </w:abstractNum>
-  <w:abstractNum w:abstractNumId="2" w15:restartNumberingAfterBreak="0">
+  <w:abstractNum w:abstractNumId="3" w15:restartNumberingAfterBreak="0">
+    <w:nsid w:val="3F29426E"/>
+    <w:multiLevelType w:val="hybridMultilevel"/>
+    <w:tmpl w:val="4E58FCC6"/>
+    <w:lvl w:ilvl="0" w:tplc="0C090001">
+      <w:start w:val="1"/>
+      <w:numFmt w:val="bullet"/>
+      <w:lvlText w:val=""/>
+      <w:lvlJc w:val="left"/>
+      <w:pPr>
+        <w:ind w:left="1436" w:hanging="360"/>
+      </w:pPr>
+      <w:rPr>
+        <w:rFonts w:ascii="Symbol" w:hAnsi="Symbol" w:hint="default"/>
+      </w:rPr>
+    </w:lvl>
+    <w:lvl w:ilvl="1" w:tplc="0C090003">
+      <w:start w:val="1"/>
+      <w:numFmt w:val="bullet"/>
+      <w:lvlText w:val="o"/>
+      <w:lvlJc w:val="left"/>
+      <w:pPr>
+        <w:ind w:left="2156" w:hanging="360"/>
+      </w:pPr>
+      <w:rPr>
+        <w:rFonts w:ascii="Courier New" w:hAnsi="Courier New" w:cs="Courier New" w:hint="default"/>
+      </w:rPr>
+    </w:lvl>
+    <w:lvl w:ilvl="2" w:tplc="0C090005">
+      <w:start w:val="1"/>
+      <w:numFmt w:val="bullet"/>
+      <w:lvlText w:val=""/>
+      <w:lvlJc w:val="left"/>
+      <w:pPr>
+        <w:ind w:left="2876" w:hanging="360"/>
+      </w:pPr>
+      <w:rPr>
+        <w:rFonts w:ascii="Wingdings" w:hAnsi="Wingdings" w:hint="default"/>
+      </w:rPr>
+    </w:lvl>
+    <w:lvl w:ilvl="3" w:tplc="0C090001" w:tentative="1">
+      <w:start w:val="1"/>
+      <w:numFmt w:val="bullet"/>
+      <w:lvlText w:val=""/>
+      <w:lvlJc w:val="left"/>
+      <w:pPr>
+        <w:ind w:left="3596" w:hanging="360"/>
+      </w:pPr>
+      <w:rPr>
+        <w:rFonts w:ascii="Symbol" w:hAnsi="Symbol" w:hint="default"/>
+      </w:rPr>
+    </w:lvl>
+    <w:lvl w:ilvl="4" w:tplc="0C090003" w:tentative="1">
+      <w:start w:val="1"/>
+      <w:numFmt w:val="bullet"/>
+      <w:lvlText w:val="o"/>
+      <w:lvlJc w:val="left"/>
+      <w:pPr>
+        <w:ind w:left="4316" w:hanging="360"/>
+      </w:pPr>
+      <w:rPr>
+        <w:rFonts w:ascii="Courier New" w:hAnsi="Courier New" w:cs="Courier New" w:hint="default"/>
+      </w:rPr>
+    </w:lvl>
+    <w:lvl w:ilvl="5" w:tplc="0C090005" w:tentative="1">
+      <w:start w:val="1"/>
+      <w:numFmt w:val="bullet"/>
+      <w:lvlText w:val=""/>
+      <w:lvlJc w:val="left"/>
+      <w:pPr>
+        <w:ind w:left="5036" w:hanging="360"/>
+      </w:pPr>
+      <w:rPr>
+        <w:rFonts w:ascii="Wingdings" w:hAnsi="Wingdings" w:hint="default"/>
+      </w:rPr>
+    </w:lvl>
+    <w:lvl w:ilvl="6" w:tplc="0C090001" w:tentative="1">
+      <w:start w:val="1"/>
+      <w:numFmt w:val="bullet"/>
+      <w:lvlText w:val=""/>
+      <w:lvlJc w:val="left"/>
+      <w:pPr>
+        <w:ind w:left="5756" w:hanging="360"/>
+      </w:pPr>
+      <w:rPr>
+        <w:rFonts w:ascii="Symbol" w:hAnsi="Symbol" w:hint="default"/>
+      </w:rPr>
+    </w:lvl>
+    <w:lvl w:ilvl="7" w:tplc="0C090003" w:tentative="1">
+      <w:start w:val="1"/>
+      <w:numFmt w:val="bullet"/>
+      <w:lvlText w:val="o"/>
+      <w:lvlJc w:val="left"/>
+      <w:pPr>
+        <w:ind w:left="6476" w:hanging="360"/>
+      </w:pPr>
+      <w:rPr>
+        <w:rFonts w:ascii="Courier New" w:hAnsi="Courier New" w:cs="Courier New" w:hint="default"/>
+      </w:rPr>
+    </w:lvl>
+    <w:lvl w:ilvl="8" w:tplc="0C090005" w:tentative="1">
+      <w:start w:val="1"/>
+      <w:numFmt w:val="bullet"/>
+      <w:lvlText w:val=""/>
+      <w:lvlJc w:val="left"/>
+      <w:pPr>
+        <w:ind w:left="7196" w:hanging="360"/>
+      </w:pPr>
+      <w:rPr>
+        <w:rFonts w:ascii="Wingdings" w:hAnsi="Wingdings" w:hint="default"/>
+      </w:rPr>
+    </w:lvl>
+  </w:abstractNum>
+  <w:abstractNum w:abstractNumId="4" w15:restartNumberingAfterBreak="0">
+    <w:nsid w:val="4A723526"/>
+    <w:multiLevelType w:val="hybridMultilevel"/>
+    <w:tmpl w:val="60DE961E"/>
+    <w:lvl w:ilvl="0" w:tplc="0C090001">
+      <w:start w:val="1"/>
+      <w:numFmt w:val="bullet"/>
+      <w:lvlText w:val=""/>
+      <w:lvlJc w:val="left"/>
+      <w:pPr>
+        <w:ind w:left="1436" w:hanging="360"/>
+      </w:pPr>
+      <w:rPr>
+        <w:rFonts w:ascii="Symbol" w:hAnsi="Symbol" w:hint="default"/>
+      </w:rPr>
+    </w:lvl>
+    <w:lvl w:ilvl="1" w:tplc="0C090003" w:tentative="1">
+      <w:start w:val="1"/>
+      <w:numFmt w:val="bullet"/>
+      <w:lvlText w:val="o"/>
+      <w:lvlJc w:val="left"/>
+      <w:pPr>
+        <w:ind w:left="2156" w:hanging="360"/>
+      </w:pPr>
+      <w:rPr>
+        <w:rFonts w:ascii="Courier New" w:hAnsi="Courier New" w:cs="Courier New" w:hint="default"/>
+      </w:rPr>
+    </w:lvl>
+    <w:lvl w:ilvl="2" w:tplc="0C090005" w:tentative="1">
+      <w:start w:val="1"/>
+      <w:numFmt w:val="bullet"/>
+      <w:lvlText w:val=""/>
+      <w:lvlJc w:val="left"/>
+      <w:pPr>
+        <w:ind w:left="2876" w:hanging="360"/>
+      </w:pPr>
+      <w:rPr>
+        <w:rFonts w:ascii="Wingdings" w:hAnsi="Wingdings" w:hint="default"/>
+      </w:rPr>
+    </w:lvl>
+    <w:lvl w:ilvl="3" w:tplc="0C090001" w:tentative="1">
+      <w:start w:val="1"/>
+      <w:numFmt w:val="bullet"/>
+      <w:lvlText w:val=""/>
+      <w:lvlJc w:val="left"/>
+      <w:pPr>
+        <w:ind w:left="3596" w:hanging="360"/>
+      </w:pPr>
+      <w:rPr>
+        <w:rFonts w:ascii="Symbol" w:hAnsi="Symbol" w:hint="default"/>
+      </w:rPr>
+    </w:lvl>
+    <w:lvl w:ilvl="4" w:tplc="0C090003" w:tentative="1">
+      <w:start w:val="1"/>
+      <w:numFmt w:val="bullet"/>
+      <w:lvlText w:val="o"/>
+      <w:lvlJc w:val="left"/>
+      <w:pPr>
+        <w:ind w:left="4316" w:hanging="360"/>
+      </w:pPr>
+      <w:rPr>
+        <w:rFonts w:ascii="Courier New" w:hAnsi="Courier New" w:cs="Courier New" w:hint="default"/>
+      </w:rPr>
+    </w:lvl>
+    <w:lvl w:ilvl="5" w:tplc="0C090005" w:tentative="1">
+      <w:start w:val="1"/>
+      <w:numFmt w:val="bullet"/>
+      <w:lvlText w:val=""/>
+      <w:lvlJc w:val="left"/>
+      <w:pPr>
+        <w:ind w:left="5036" w:hanging="360"/>
+      </w:pPr>
+      <w:rPr>
+        <w:rFonts w:ascii="Wingdings" w:hAnsi="Wingdings" w:hint="default"/>
+      </w:rPr>
+    </w:lvl>
+    <w:lvl w:ilvl="6" w:tplc="0C090001" w:tentative="1">
+      <w:start w:val="1"/>
+      <w:numFmt w:val="bullet"/>
+      <w:lvlText w:val=""/>
+      <w:lvlJc w:val="left"/>
+      <w:pPr>
+        <w:ind w:left="5756" w:hanging="360"/>
+      </w:pPr>
+      <w:rPr>
+        <w:rFonts w:ascii="Symbol" w:hAnsi="Symbol" w:hint="default"/>
+      </w:rPr>
+    </w:lvl>
+    <w:lvl w:ilvl="7" w:tplc="0C090003" w:tentative="1">
+      <w:start w:val="1"/>
+      <w:numFmt w:val="bullet"/>
+      <w:lvlText w:val="o"/>
+      <w:lvlJc w:val="left"/>
+      <w:pPr>
+        <w:ind w:left="6476" w:hanging="360"/>
+      </w:pPr>
+      <w:rPr>
+        <w:rFonts w:ascii="Courier New" w:hAnsi="Courier New" w:cs="Courier New" w:hint="default"/>
+      </w:rPr>
+    </w:lvl>
+    <w:lvl w:ilvl="8" w:tplc="0C090005" w:tentative="1">
+      <w:start w:val="1"/>
+      <w:numFmt w:val="bullet"/>
+      <w:lvlText w:val=""/>
+      <w:lvlJc w:val="left"/>
+      <w:pPr>
+        <w:ind w:left="7196" w:hanging="360"/>
+      </w:pPr>
+      <w:rPr>
+        <w:rFonts w:ascii="Wingdings" w:hAnsi="Wingdings" w:hint="default"/>
+      </w:rPr>
+    </w:lvl>
+  </w:abstractNum>
+  <w:abstractNum w:abstractNumId="5" w15:restartNumberingAfterBreak="0">
     <w:nsid w:val="594D2C6D"/>
     <w:multiLevelType w:val="hybridMultilevel"/>
     <w:tmpl w:val="BA2812A4"/>
@@ -2292,7 +4097,7 @@
       </w:rPr>
     </w:lvl>
   </w:abstractNum>
-  <w:abstractNum w:abstractNumId="3" w15:restartNumberingAfterBreak="0">
+  <w:abstractNum w:abstractNumId="6" w15:restartNumberingAfterBreak="0">
     <w:nsid w:val="63D23837"/>
     <w:multiLevelType w:val="hybridMultilevel"/>
     <w:tmpl w:val="9BD61186"/>
@@ -2404,7 +4209,7 @@
       </w:rPr>
     </w:lvl>
   </w:abstractNum>
-  <w:abstractNum w:abstractNumId="4" w15:restartNumberingAfterBreak="0">
+  <w:abstractNum w:abstractNumId="7" w15:restartNumberingAfterBreak="0">
     <w:nsid w:val="66162F7D"/>
     <w:multiLevelType w:val="hybridMultilevel"/>
     <w:tmpl w:val="38A2F066"/>
@@ -2517,7 +4322,233 @@
       </w:rPr>
     </w:lvl>
   </w:abstractNum>
-  <w:abstractNum w:abstractNumId="5" w15:restartNumberingAfterBreak="0">
+  <w:abstractNum w:abstractNumId="8" w15:restartNumberingAfterBreak="0">
+    <w:nsid w:val="6A866992"/>
+    <w:multiLevelType w:val="hybridMultilevel"/>
+    <w:tmpl w:val="C8F88CBA"/>
+    <w:lvl w:ilvl="0" w:tplc="0C090001">
+      <w:start w:val="1"/>
+      <w:numFmt w:val="bullet"/>
+      <w:lvlText w:val=""/>
+      <w:lvlJc w:val="left"/>
+      <w:pPr>
+        <w:ind w:left="1436" w:hanging="360"/>
+      </w:pPr>
+      <w:rPr>
+        <w:rFonts w:ascii="Symbol" w:hAnsi="Symbol" w:hint="default"/>
+      </w:rPr>
+    </w:lvl>
+    <w:lvl w:ilvl="1" w:tplc="0C090003" w:tentative="1">
+      <w:start w:val="1"/>
+      <w:numFmt w:val="bullet"/>
+      <w:lvlText w:val="o"/>
+      <w:lvlJc w:val="left"/>
+      <w:pPr>
+        <w:ind w:left="2156" w:hanging="360"/>
+      </w:pPr>
+      <w:rPr>
+        <w:rFonts w:ascii="Courier New" w:hAnsi="Courier New" w:cs="Courier New" w:hint="default"/>
+      </w:rPr>
+    </w:lvl>
+    <w:lvl w:ilvl="2" w:tplc="0C090005" w:tentative="1">
+      <w:start w:val="1"/>
+      <w:numFmt w:val="bullet"/>
+      <w:lvlText w:val=""/>
+      <w:lvlJc w:val="left"/>
+      <w:pPr>
+        <w:ind w:left="2876" w:hanging="360"/>
+      </w:pPr>
+      <w:rPr>
+        <w:rFonts w:ascii="Wingdings" w:hAnsi="Wingdings" w:hint="default"/>
+      </w:rPr>
+    </w:lvl>
+    <w:lvl w:ilvl="3" w:tplc="0C090001" w:tentative="1">
+      <w:start w:val="1"/>
+      <w:numFmt w:val="bullet"/>
+      <w:lvlText w:val=""/>
+      <w:lvlJc w:val="left"/>
+      <w:pPr>
+        <w:ind w:left="3596" w:hanging="360"/>
+      </w:pPr>
+      <w:rPr>
+        <w:rFonts w:ascii="Symbol" w:hAnsi="Symbol" w:hint="default"/>
+      </w:rPr>
+    </w:lvl>
+    <w:lvl w:ilvl="4" w:tplc="0C090003" w:tentative="1">
+      <w:start w:val="1"/>
+      <w:numFmt w:val="bullet"/>
+      <w:lvlText w:val="o"/>
+      <w:lvlJc w:val="left"/>
+      <w:pPr>
+        <w:ind w:left="4316" w:hanging="360"/>
+      </w:pPr>
+      <w:rPr>
+        <w:rFonts w:ascii="Courier New" w:hAnsi="Courier New" w:cs="Courier New" w:hint="default"/>
+      </w:rPr>
+    </w:lvl>
+    <w:lvl w:ilvl="5" w:tplc="0C090005" w:tentative="1">
+      <w:start w:val="1"/>
+      <w:numFmt w:val="bullet"/>
+      <w:lvlText w:val=""/>
+      <w:lvlJc w:val="left"/>
+      <w:pPr>
+        <w:ind w:left="5036" w:hanging="360"/>
+      </w:pPr>
+      <w:rPr>
+        <w:rFonts w:ascii="Wingdings" w:hAnsi="Wingdings" w:hint="default"/>
+      </w:rPr>
+    </w:lvl>
+    <w:lvl w:ilvl="6" w:tplc="0C090001" w:tentative="1">
+      <w:start w:val="1"/>
+      <w:numFmt w:val="bullet"/>
+      <w:lvlText w:val=""/>
+      <w:lvlJc w:val="left"/>
+      <w:pPr>
+        <w:ind w:left="5756" w:hanging="360"/>
+      </w:pPr>
+      <w:rPr>
+        <w:rFonts w:ascii="Symbol" w:hAnsi="Symbol" w:hint="default"/>
+      </w:rPr>
+    </w:lvl>
+    <w:lvl w:ilvl="7" w:tplc="0C090003" w:tentative="1">
+      <w:start w:val="1"/>
+      <w:numFmt w:val="bullet"/>
+      <w:lvlText w:val="o"/>
+      <w:lvlJc w:val="left"/>
+      <w:pPr>
+        <w:ind w:left="6476" w:hanging="360"/>
+      </w:pPr>
+      <w:rPr>
+        <w:rFonts w:ascii="Courier New" w:hAnsi="Courier New" w:cs="Courier New" w:hint="default"/>
+      </w:rPr>
+    </w:lvl>
+    <w:lvl w:ilvl="8" w:tplc="0C090005" w:tentative="1">
+      <w:start w:val="1"/>
+      <w:numFmt w:val="bullet"/>
+      <w:lvlText w:val=""/>
+      <w:lvlJc w:val="left"/>
+      <w:pPr>
+        <w:ind w:left="7196" w:hanging="360"/>
+      </w:pPr>
+      <w:rPr>
+        <w:rFonts w:ascii="Wingdings" w:hAnsi="Wingdings" w:hint="default"/>
+      </w:rPr>
+    </w:lvl>
+  </w:abstractNum>
+  <w:abstractNum w:abstractNumId="9" w15:restartNumberingAfterBreak="0">
+    <w:nsid w:val="6A906AEC"/>
+    <w:multiLevelType w:val="hybridMultilevel"/>
+    <w:tmpl w:val="581EEE96"/>
+    <w:lvl w:ilvl="0" w:tplc="0C090001">
+      <w:start w:val="1"/>
+      <w:numFmt w:val="bullet"/>
+      <w:lvlText w:val=""/>
+      <w:lvlJc w:val="left"/>
+      <w:pPr>
+        <w:ind w:left="720" w:hanging="360"/>
+      </w:pPr>
+      <w:rPr>
+        <w:rFonts w:ascii="Symbol" w:hAnsi="Symbol" w:hint="default"/>
+      </w:rPr>
+    </w:lvl>
+    <w:lvl w:ilvl="1" w:tplc="0C090003" w:tentative="1">
+      <w:start w:val="1"/>
+      <w:numFmt w:val="bullet"/>
+      <w:lvlText w:val="o"/>
+      <w:lvlJc w:val="left"/>
+      <w:pPr>
+        <w:ind w:left="1440" w:hanging="360"/>
+      </w:pPr>
+      <w:rPr>
+        <w:rFonts w:ascii="Courier New" w:hAnsi="Courier New" w:cs="Courier New" w:hint="default"/>
+      </w:rPr>
+    </w:lvl>
+    <w:lvl w:ilvl="2" w:tplc="0C090005" w:tentative="1">
+      <w:start w:val="1"/>
+      <w:numFmt w:val="bullet"/>
+      <w:lvlText w:val=""/>
+      <w:lvlJc w:val="left"/>
+      <w:pPr>
+        <w:ind w:left="2160" w:hanging="360"/>
+      </w:pPr>
+      <w:rPr>
+        <w:rFonts w:ascii="Wingdings" w:hAnsi="Wingdings" w:hint="default"/>
+      </w:rPr>
+    </w:lvl>
+    <w:lvl w:ilvl="3" w:tplc="0C090001" w:tentative="1">
+      <w:start w:val="1"/>
+      <w:numFmt w:val="bullet"/>
+      <w:lvlText w:val=""/>
+      <w:lvlJc w:val="left"/>
+      <w:pPr>
+        <w:ind w:left="2880" w:hanging="360"/>
+      </w:pPr>
+      <w:rPr>
+        <w:rFonts w:ascii="Symbol" w:hAnsi="Symbol" w:hint="default"/>
+      </w:rPr>
+    </w:lvl>
+    <w:lvl w:ilvl="4" w:tplc="0C090003" w:tentative="1">
+      <w:start w:val="1"/>
+      <w:numFmt w:val="bullet"/>
+      <w:lvlText w:val="o"/>
+      <w:lvlJc w:val="left"/>
+      <w:pPr>
+        <w:ind w:left="3600" w:hanging="360"/>
+      </w:pPr>
+      <w:rPr>
+        <w:rFonts w:ascii="Courier New" w:hAnsi="Courier New" w:cs="Courier New" w:hint="default"/>
+      </w:rPr>
+    </w:lvl>
+    <w:lvl w:ilvl="5" w:tplc="0C090005" w:tentative="1">
+      <w:start w:val="1"/>
+      <w:numFmt w:val="bullet"/>
+      <w:lvlText w:val=""/>
+      <w:lvlJc w:val="left"/>
+      <w:pPr>
+        <w:ind w:left="4320" w:hanging="360"/>
+      </w:pPr>
+      <w:rPr>
+        <w:rFonts w:ascii="Wingdings" w:hAnsi="Wingdings" w:hint="default"/>
+      </w:rPr>
+    </w:lvl>
+    <w:lvl w:ilvl="6" w:tplc="0C090001" w:tentative="1">
+      <w:start w:val="1"/>
+      <w:numFmt w:val="bullet"/>
+      <w:lvlText w:val=""/>
+      <w:lvlJc w:val="left"/>
+      <w:pPr>
+        <w:ind w:left="5040" w:hanging="360"/>
+      </w:pPr>
+      <w:rPr>
+        <w:rFonts w:ascii="Symbol" w:hAnsi="Symbol" w:hint="default"/>
+      </w:rPr>
+    </w:lvl>
+    <w:lvl w:ilvl="7" w:tplc="0C090003" w:tentative="1">
+      <w:start w:val="1"/>
+      <w:numFmt w:val="bullet"/>
+      <w:lvlText w:val="o"/>
+      <w:lvlJc w:val="left"/>
+      <w:pPr>
+        <w:ind w:left="5760" w:hanging="360"/>
+      </w:pPr>
+      <w:rPr>
+        <w:rFonts w:ascii="Courier New" w:hAnsi="Courier New" w:cs="Courier New" w:hint="default"/>
+      </w:rPr>
+    </w:lvl>
+    <w:lvl w:ilvl="8" w:tplc="0C090005" w:tentative="1">
+      <w:start w:val="1"/>
+      <w:numFmt w:val="bullet"/>
+      <w:lvlText w:val=""/>
+      <w:lvlJc w:val="left"/>
+      <w:pPr>
+        <w:ind w:left="6480" w:hanging="360"/>
+      </w:pPr>
+      <w:rPr>
+        <w:rFonts w:ascii="Wingdings" w:hAnsi="Wingdings" w:hint="default"/>
+      </w:rPr>
+    </w:lvl>
+  </w:abstractNum>
+  <w:abstractNum w:abstractNumId="10" w15:restartNumberingAfterBreak="0">
     <w:nsid w:val="765D23A3"/>
     <w:multiLevelType w:val="multilevel"/>
     <w:tmpl w:val="D2A25216"/>
@@ -2630,29 +4661,392 @@
       </w:rPr>
     </w:lvl>
   </w:abstractNum>
-  <w:num w:numId="1">
+  <w:abstractNum w:abstractNumId="11" w15:restartNumberingAfterBreak="0">
+    <w:nsid w:val="7D811691"/>
+    <w:multiLevelType w:val="hybridMultilevel"/>
+    <w:tmpl w:val="C9D69626"/>
+    <w:lvl w:ilvl="0" w:tplc="0C090001">
+      <w:start w:val="1"/>
+      <w:numFmt w:val="bullet"/>
+      <w:lvlText w:val=""/>
+      <w:lvlJc w:val="left"/>
+      <w:pPr>
+        <w:ind w:left="1440" w:hanging="360"/>
+      </w:pPr>
+      <w:rPr>
+        <w:rFonts w:ascii="Symbol" w:hAnsi="Symbol" w:hint="default"/>
+      </w:rPr>
+    </w:lvl>
+    <w:lvl w:ilvl="1" w:tplc="0C090003">
+      <w:start w:val="1"/>
+      <w:numFmt w:val="bullet"/>
+      <w:lvlText w:val="o"/>
+      <w:lvlJc w:val="left"/>
+      <w:pPr>
+        <w:ind w:left="2160" w:hanging="360"/>
+      </w:pPr>
+      <w:rPr>
+        <w:rFonts w:ascii="Courier New" w:hAnsi="Courier New" w:cs="Courier New" w:hint="default"/>
+      </w:rPr>
+    </w:lvl>
+    <w:lvl w:ilvl="2" w:tplc="0C090005" w:tentative="1">
+      <w:start w:val="1"/>
+      <w:numFmt w:val="bullet"/>
+      <w:lvlText w:val=""/>
+      <w:lvlJc w:val="left"/>
+      <w:pPr>
+        <w:ind w:left="2880" w:hanging="360"/>
+      </w:pPr>
+      <w:rPr>
+        <w:rFonts w:ascii="Wingdings" w:hAnsi="Wingdings" w:hint="default"/>
+      </w:rPr>
+    </w:lvl>
+    <w:lvl w:ilvl="3" w:tplc="0C090001" w:tentative="1">
+      <w:start w:val="1"/>
+      <w:numFmt w:val="bullet"/>
+      <w:lvlText w:val=""/>
+      <w:lvlJc w:val="left"/>
+      <w:pPr>
+        <w:ind w:left="3600" w:hanging="360"/>
+      </w:pPr>
+      <w:rPr>
+        <w:rFonts w:ascii="Symbol" w:hAnsi="Symbol" w:hint="default"/>
+      </w:rPr>
+    </w:lvl>
+    <w:lvl w:ilvl="4" w:tplc="0C090003" w:tentative="1">
+      <w:start w:val="1"/>
+      <w:numFmt w:val="bullet"/>
+      <w:lvlText w:val="o"/>
+      <w:lvlJc w:val="left"/>
+      <w:pPr>
+        <w:ind w:left="4320" w:hanging="360"/>
+      </w:pPr>
+      <w:rPr>
+        <w:rFonts w:ascii="Courier New" w:hAnsi="Courier New" w:cs="Courier New" w:hint="default"/>
+      </w:rPr>
+    </w:lvl>
+    <w:lvl w:ilvl="5" w:tplc="0C090005" w:tentative="1">
+      <w:start w:val="1"/>
+      <w:numFmt w:val="bullet"/>
+      <w:lvlText w:val=""/>
+      <w:lvlJc w:val="left"/>
+      <w:pPr>
+        <w:ind w:left="5040" w:hanging="360"/>
+      </w:pPr>
+      <w:rPr>
+        <w:rFonts w:ascii="Wingdings" w:hAnsi="Wingdings" w:hint="default"/>
+      </w:rPr>
+    </w:lvl>
+    <w:lvl w:ilvl="6" w:tplc="0C090001" w:tentative="1">
+      <w:start w:val="1"/>
+      <w:numFmt w:val="bullet"/>
+      <w:lvlText w:val=""/>
+      <w:lvlJc w:val="left"/>
+      <w:pPr>
+        <w:ind w:left="5760" w:hanging="360"/>
+      </w:pPr>
+      <w:rPr>
+        <w:rFonts w:ascii="Symbol" w:hAnsi="Symbol" w:hint="default"/>
+      </w:rPr>
+    </w:lvl>
+    <w:lvl w:ilvl="7" w:tplc="0C090003" w:tentative="1">
+      <w:start w:val="1"/>
+      <w:numFmt w:val="bullet"/>
+      <w:lvlText w:val="o"/>
+      <w:lvlJc w:val="left"/>
+      <w:pPr>
+        <w:ind w:left="6480" w:hanging="360"/>
+      </w:pPr>
+      <w:rPr>
+        <w:rFonts w:ascii="Courier New" w:hAnsi="Courier New" w:cs="Courier New" w:hint="default"/>
+      </w:rPr>
+    </w:lvl>
+    <w:lvl w:ilvl="8" w:tplc="0C090005" w:tentative="1">
+      <w:start w:val="1"/>
+      <w:numFmt w:val="bullet"/>
+      <w:lvlText w:val=""/>
+      <w:lvlJc w:val="left"/>
+      <w:pPr>
+        <w:ind w:left="7200" w:hanging="360"/>
+      </w:pPr>
+      <w:rPr>
+        <w:rFonts w:ascii="Wingdings" w:hAnsi="Wingdings" w:hint="default"/>
+      </w:rPr>
+    </w:lvl>
+  </w:abstractNum>
+  <w:abstractNum w:abstractNumId="12" w15:restartNumberingAfterBreak="0">
+    <w:nsid w:val="7DED537B"/>
+    <w:multiLevelType w:val="hybridMultilevel"/>
+    <w:tmpl w:val="889EA536"/>
+    <w:lvl w:ilvl="0" w:tplc="0C090001">
+      <w:start w:val="1"/>
+      <w:numFmt w:val="bullet"/>
+      <w:lvlText w:val=""/>
+      <w:lvlJc w:val="left"/>
+      <w:pPr>
+        <w:ind w:left="1436" w:hanging="360"/>
+      </w:pPr>
+      <w:rPr>
+        <w:rFonts w:ascii="Symbol" w:hAnsi="Symbol" w:hint="default"/>
+      </w:rPr>
+    </w:lvl>
+    <w:lvl w:ilvl="1" w:tplc="0C090003" w:tentative="1">
+      <w:start w:val="1"/>
+      <w:numFmt w:val="bullet"/>
+      <w:lvlText w:val="o"/>
+      <w:lvlJc w:val="left"/>
+      <w:pPr>
+        <w:ind w:left="2156" w:hanging="360"/>
+      </w:pPr>
+      <w:rPr>
+        <w:rFonts w:ascii="Courier New" w:hAnsi="Courier New" w:cs="Courier New" w:hint="default"/>
+      </w:rPr>
+    </w:lvl>
+    <w:lvl w:ilvl="2" w:tplc="0C090005" w:tentative="1">
+      <w:start w:val="1"/>
+      <w:numFmt w:val="bullet"/>
+      <w:lvlText w:val=""/>
+      <w:lvlJc w:val="left"/>
+      <w:pPr>
+        <w:ind w:left="2876" w:hanging="360"/>
+      </w:pPr>
+      <w:rPr>
+        <w:rFonts w:ascii="Wingdings" w:hAnsi="Wingdings" w:hint="default"/>
+      </w:rPr>
+    </w:lvl>
+    <w:lvl w:ilvl="3" w:tplc="0C090001" w:tentative="1">
+      <w:start w:val="1"/>
+      <w:numFmt w:val="bullet"/>
+      <w:lvlText w:val=""/>
+      <w:lvlJc w:val="left"/>
+      <w:pPr>
+        <w:ind w:left="3596" w:hanging="360"/>
+      </w:pPr>
+      <w:rPr>
+        <w:rFonts w:ascii="Symbol" w:hAnsi="Symbol" w:hint="default"/>
+      </w:rPr>
+    </w:lvl>
+    <w:lvl w:ilvl="4" w:tplc="0C090003" w:tentative="1">
+      <w:start w:val="1"/>
+      <w:numFmt w:val="bullet"/>
+      <w:lvlText w:val="o"/>
+      <w:lvlJc w:val="left"/>
+      <w:pPr>
+        <w:ind w:left="4316" w:hanging="360"/>
+      </w:pPr>
+      <w:rPr>
+        <w:rFonts w:ascii="Courier New" w:hAnsi="Courier New" w:cs="Courier New" w:hint="default"/>
+      </w:rPr>
+    </w:lvl>
+    <w:lvl w:ilvl="5" w:tplc="0C090005" w:tentative="1">
+      <w:start w:val="1"/>
+      <w:numFmt w:val="bullet"/>
+      <w:lvlText w:val=""/>
+      <w:lvlJc w:val="left"/>
+      <w:pPr>
+        <w:ind w:left="5036" w:hanging="360"/>
+      </w:pPr>
+      <w:rPr>
+        <w:rFonts w:ascii="Wingdings" w:hAnsi="Wingdings" w:hint="default"/>
+      </w:rPr>
+    </w:lvl>
+    <w:lvl w:ilvl="6" w:tplc="0C090001" w:tentative="1">
+      <w:start w:val="1"/>
+      <w:numFmt w:val="bullet"/>
+      <w:lvlText w:val=""/>
+      <w:lvlJc w:val="left"/>
+      <w:pPr>
+        <w:ind w:left="5756" w:hanging="360"/>
+      </w:pPr>
+      <w:rPr>
+        <w:rFonts w:ascii="Symbol" w:hAnsi="Symbol" w:hint="default"/>
+      </w:rPr>
+    </w:lvl>
+    <w:lvl w:ilvl="7" w:tplc="0C090003" w:tentative="1">
+      <w:start w:val="1"/>
+      <w:numFmt w:val="bullet"/>
+      <w:lvlText w:val="o"/>
+      <w:lvlJc w:val="left"/>
+      <w:pPr>
+        <w:ind w:left="6476" w:hanging="360"/>
+      </w:pPr>
+      <w:rPr>
+        <w:rFonts w:ascii="Courier New" w:hAnsi="Courier New" w:cs="Courier New" w:hint="default"/>
+      </w:rPr>
+    </w:lvl>
+    <w:lvl w:ilvl="8" w:tplc="0C090005" w:tentative="1">
+      <w:start w:val="1"/>
+      <w:numFmt w:val="bullet"/>
+      <w:lvlText w:val=""/>
+      <w:lvlJc w:val="left"/>
+      <w:pPr>
+        <w:ind w:left="7196" w:hanging="360"/>
+      </w:pPr>
+      <w:rPr>
+        <w:rFonts w:ascii="Wingdings" w:hAnsi="Wingdings" w:hint="default"/>
+      </w:rPr>
+    </w:lvl>
+  </w:abstractNum>
+  <w:abstractNum w:abstractNumId="13" w15:restartNumberingAfterBreak="0">
+    <w:nsid w:val="7DF02AD8"/>
+    <w:multiLevelType w:val="hybridMultilevel"/>
+    <w:tmpl w:val="943A1E5E"/>
+    <w:lvl w:ilvl="0" w:tplc="0C090001">
+      <w:start w:val="1"/>
+      <w:numFmt w:val="bullet"/>
+      <w:lvlText w:val=""/>
+      <w:lvlJc w:val="left"/>
+      <w:pPr>
+        <w:ind w:left="1436" w:hanging="360"/>
+      </w:pPr>
+      <w:rPr>
+        <w:rFonts w:ascii="Symbol" w:hAnsi="Symbol" w:hint="default"/>
+      </w:rPr>
+    </w:lvl>
+    <w:lvl w:ilvl="1" w:tplc="0C090003" w:tentative="1">
+      <w:start w:val="1"/>
+      <w:numFmt w:val="bullet"/>
+      <w:lvlText w:val="o"/>
+      <w:lvlJc w:val="left"/>
+      <w:pPr>
+        <w:ind w:left="2156" w:hanging="360"/>
+      </w:pPr>
+      <w:rPr>
+        <w:rFonts w:ascii="Courier New" w:hAnsi="Courier New" w:cs="Courier New" w:hint="default"/>
+      </w:rPr>
+    </w:lvl>
+    <w:lvl w:ilvl="2" w:tplc="0C090005" w:tentative="1">
+      <w:start w:val="1"/>
+      <w:numFmt w:val="bullet"/>
+      <w:lvlText w:val=""/>
+      <w:lvlJc w:val="left"/>
+      <w:pPr>
+        <w:ind w:left="2876" w:hanging="360"/>
+      </w:pPr>
+      <w:rPr>
+        <w:rFonts w:ascii="Wingdings" w:hAnsi="Wingdings" w:hint="default"/>
+      </w:rPr>
+    </w:lvl>
+    <w:lvl w:ilvl="3" w:tplc="0C090001" w:tentative="1">
+      <w:start w:val="1"/>
+      <w:numFmt w:val="bullet"/>
+      <w:lvlText w:val=""/>
+      <w:lvlJc w:val="left"/>
+      <w:pPr>
+        <w:ind w:left="3596" w:hanging="360"/>
+      </w:pPr>
+      <w:rPr>
+        <w:rFonts w:ascii="Symbol" w:hAnsi="Symbol" w:hint="default"/>
+      </w:rPr>
+    </w:lvl>
+    <w:lvl w:ilvl="4" w:tplc="0C090003" w:tentative="1">
+      <w:start w:val="1"/>
+      <w:numFmt w:val="bullet"/>
+      <w:lvlText w:val="o"/>
+      <w:lvlJc w:val="left"/>
+      <w:pPr>
+        <w:ind w:left="4316" w:hanging="360"/>
+      </w:pPr>
+      <w:rPr>
+        <w:rFonts w:ascii="Courier New" w:hAnsi="Courier New" w:cs="Courier New" w:hint="default"/>
+      </w:rPr>
+    </w:lvl>
+    <w:lvl w:ilvl="5" w:tplc="0C090005" w:tentative="1">
+      <w:start w:val="1"/>
+      <w:numFmt w:val="bullet"/>
+      <w:lvlText w:val=""/>
+      <w:lvlJc w:val="left"/>
+      <w:pPr>
+        <w:ind w:left="5036" w:hanging="360"/>
+      </w:pPr>
+      <w:rPr>
+        <w:rFonts w:ascii="Wingdings" w:hAnsi="Wingdings" w:hint="default"/>
+      </w:rPr>
+    </w:lvl>
+    <w:lvl w:ilvl="6" w:tplc="0C090001" w:tentative="1">
+      <w:start w:val="1"/>
+      <w:numFmt w:val="bullet"/>
+      <w:lvlText w:val=""/>
+      <w:lvlJc w:val="left"/>
+      <w:pPr>
+        <w:ind w:left="5756" w:hanging="360"/>
+      </w:pPr>
+      <w:rPr>
+        <w:rFonts w:ascii="Symbol" w:hAnsi="Symbol" w:hint="default"/>
+      </w:rPr>
+    </w:lvl>
+    <w:lvl w:ilvl="7" w:tplc="0C090003" w:tentative="1">
+      <w:start w:val="1"/>
+      <w:numFmt w:val="bullet"/>
+      <w:lvlText w:val="o"/>
+      <w:lvlJc w:val="left"/>
+      <w:pPr>
+        <w:ind w:left="6476" w:hanging="360"/>
+      </w:pPr>
+      <w:rPr>
+        <w:rFonts w:ascii="Courier New" w:hAnsi="Courier New" w:cs="Courier New" w:hint="default"/>
+      </w:rPr>
+    </w:lvl>
+    <w:lvl w:ilvl="8" w:tplc="0C090005" w:tentative="1">
+      <w:start w:val="1"/>
+      <w:numFmt w:val="bullet"/>
+      <w:lvlText w:val=""/>
+      <w:lvlJc w:val="left"/>
+      <w:pPr>
+        <w:ind w:left="7196" w:hanging="360"/>
+      </w:pPr>
+      <w:rPr>
+        <w:rFonts w:ascii="Wingdings" w:hAnsi="Wingdings" w:hint="default"/>
+      </w:rPr>
+    </w:lvl>
+  </w:abstractNum>
+  <w:num w:numId="1" w16cid:durableId="381488832">
+    <w:abstractNumId w:val="2"/>
+  </w:num>
+  <w:num w:numId="2" w16cid:durableId="1884751890">
+    <w:abstractNumId w:val="10"/>
+  </w:num>
+  <w:num w:numId="3" w16cid:durableId="1656449178">
+    <w:abstractNumId w:val="7"/>
+  </w:num>
+  <w:num w:numId="4" w16cid:durableId="882719580">
+    <w:abstractNumId w:val="5"/>
+  </w:num>
+  <w:num w:numId="5" w16cid:durableId="1552111766">
+    <w:abstractNumId w:val="6"/>
+  </w:num>
+  <w:num w:numId="6" w16cid:durableId="1304500592">
     <w:abstractNumId w:val="1"/>
   </w:num>
-  <w:num w:numId="2">
-    <w:abstractNumId w:val="5"/>
+  <w:num w:numId="7" w16cid:durableId="865875187">
+    <w:abstractNumId w:val="11"/>
   </w:num>
-  <w:num w:numId="3">
+  <w:num w:numId="8" w16cid:durableId="112595936">
+    <w:abstractNumId w:val="3"/>
+  </w:num>
+  <w:num w:numId="9" w16cid:durableId="769735896">
+    <w:abstractNumId w:val="9"/>
+  </w:num>
+  <w:num w:numId="10" w16cid:durableId="1964725063">
+    <w:abstractNumId w:val="0"/>
+  </w:num>
+  <w:num w:numId="11" w16cid:durableId="128675293">
+    <w:abstractNumId w:val="13"/>
+  </w:num>
+  <w:num w:numId="12" w16cid:durableId="949819551">
     <w:abstractNumId w:val="4"/>
   </w:num>
-  <w:num w:numId="4">
-    <w:abstractNumId w:val="2"/>
+  <w:num w:numId="13" w16cid:durableId="644436853">
+    <w:abstractNumId w:val="12"/>
   </w:num>
-  <w:num w:numId="5">
-    <w:abstractNumId w:val="3"/>
-  </w:num>
-  <w:num w:numId="6">
-    <w:abstractNumId w:val="0"/>
+  <w:num w:numId="14" w16cid:durableId="1543788925">
+    <w:abstractNumId w:val="8"/>
   </w:num>
 </w:numbering>
 </file>
 
 <file path=word/styles.xml><?xml version="1.0" encoding="utf-8"?>
-<w:styles xmlns:mc="http://schemas.openxmlformats.org/markup-compatibility/2006" xmlns:r="http://schemas.openxmlformats.org/officeDocument/2006/relationships" xmlns:w="http://schemas.openxmlformats.org/wordprocessingml/2006/main" xmlns:w14="http://schemas.microsoft.com/office/word/2010/wordml" xmlns:w15="http://schemas.microsoft.com/office/word/2012/wordml" xmlns:w16se="http://schemas.microsoft.com/office/word/2015/wordml/symex" mc:Ignorable="w14 w15 w16se">
+<w:styles xmlns:mc="http://schemas.openxmlformats.org/markup-compatibility/2006" xmlns:r="http://schemas.openxmlformats.org/officeDocument/2006/relationships" xmlns:w="http://schemas.openxmlformats.org/wordprocessingml/2006/main" xmlns:w14="http://schemas.microsoft.com/office/word/2010/wordml" xmlns:w15="http://schemas.microsoft.com/office/word/2012/wordml" xmlns:w16cex="http://schemas.microsoft.com/office/word/2018/wordml/cex" xmlns:w16cid="http://schemas.microsoft.com/office/word/2016/wordml/cid" xmlns:w16="http://schemas.microsoft.com/office/word/2018/wordml" xmlns:w16sdtdh="http://schemas.microsoft.com/office/word/2020/wordml/sdtdatahash" xmlns:w16se="http://schemas.microsoft.com/office/word/2015/wordml/symex" mc:Ignorable="w14 w15 w16se w16cid w16 w16cex w16sdtdh">
   <w:docDefaults>
     <w:rPrDefault>
       <w:rPr>
@@ -2668,7 +5062,7 @@
       </w:pPr>
     </w:pPrDefault>
   </w:docDefaults>
-  <w:latentStyles w:defLockedState="0" w:defUIPriority="99" w:defSemiHidden="0" w:defUnhideWhenUsed="0" w:defQFormat="0" w:count="371">
+  <w:latentStyles w:defLockedState="0" w:defUIPriority="99" w:defSemiHidden="0" w:defUnhideWhenUsed="0" w:defQFormat="0" w:count="376">
     <w:lsdException w:name="Normal" w:uiPriority="0" w:qFormat="1"/>
     <w:lsdException w:name="heading 1" w:uiPriority="9" w:qFormat="1"/>
     <w:lsdException w:name="heading 2" w:semiHidden="1" w:uiPriority="9" w:unhideWhenUsed="1" w:qFormat="1"/>
@@ -3040,6 +5434,11 @@
     <w:lsdException w:name="List Table 5 Dark Accent 6" w:uiPriority="50"/>
     <w:lsdException w:name="List Table 6 Colorful Accent 6" w:uiPriority="51"/>
     <w:lsdException w:name="List Table 7 Colorful Accent 6" w:uiPriority="52"/>
+    <w:lsdException w:name="Mention" w:semiHidden="1" w:unhideWhenUsed="1"/>
+    <w:lsdException w:name="Smart Hyperlink" w:semiHidden="1" w:unhideWhenUsed="1"/>
+    <w:lsdException w:name="Hashtag" w:semiHidden="1" w:unhideWhenUsed="1"/>
+    <w:lsdException w:name="Unresolved Mention" w:semiHidden="1" w:unhideWhenUsed="1"/>
+    <w:lsdException w:name="Smart Link" w:semiHidden="1" w:unhideWhenUsed="1"/>
   </w:latentStyles>
   <w:style w:type="paragraph" w:default="1" w:styleId="Normal">
     <w:name w:val="Normal"/>
@@ -3743,6 +6142,69 @@
       <w:lang w:val="en-US"/>
     </w:rPr>
   </w:style>
+  <w:style w:type="table" w:styleId="TableGrid">
+    <w:name w:val="Table Grid"/>
+    <w:basedOn w:val="TableNormal"/>
+    <w:uiPriority w:val="39"/>
+    <w:rsid w:val="0034232D"/>
+    <w:pPr>
+      <w:spacing w:after="0" w:line="240" w:lineRule="auto"/>
+    </w:pPr>
+    <w:tblPr>
+      <w:tblBorders>
+        <w:top w:val="single" w:sz="4" w:space="0" w:color="auto"/>
+        <w:left w:val="single" w:sz="4" w:space="0" w:color="auto"/>
+        <w:bottom w:val="single" w:sz="4" w:space="0" w:color="auto"/>
+        <w:right w:val="single" w:sz="4" w:space="0" w:color="auto"/>
+        <w:insideH w:val="single" w:sz="4" w:space="0" w:color="auto"/>
+        <w:insideV w:val="single" w:sz="4" w:space="0" w:color="auto"/>
+      </w:tblBorders>
+    </w:tblPr>
+  </w:style>
+  <w:style w:type="paragraph" w:styleId="Header">
+    <w:name w:val="header"/>
+    <w:basedOn w:val="Normal"/>
+    <w:link w:val="HeaderChar"/>
+    <w:uiPriority w:val="99"/>
+    <w:unhideWhenUsed/>
+    <w:rsid w:val="00354172"/>
+    <w:pPr>
+      <w:tabs>
+        <w:tab w:val="center" w:pos="4513"/>
+        <w:tab w:val="right" w:pos="9026"/>
+      </w:tabs>
+      <w:spacing w:after="0" w:line="240" w:lineRule="auto"/>
+    </w:pPr>
+  </w:style>
+  <w:style w:type="character" w:customStyle="1" w:styleId="HeaderChar">
+    <w:name w:val="Header Char"/>
+    <w:basedOn w:val="DefaultParagraphFont"/>
+    <w:link w:val="Header"/>
+    <w:uiPriority w:val="99"/>
+    <w:rsid w:val="00354172"/>
+  </w:style>
+  <w:style w:type="paragraph" w:styleId="Footer">
+    <w:name w:val="footer"/>
+    <w:basedOn w:val="Normal"/>
+    <w:link w:val="FooterChar"/>
+    <w:uiPriority w:val="99"/>
+    <w:unhideWhenUsed/>
+    <w:rsid w:val="00354172"/>
+    <w:pPr>
+      <w:tabs>
+        <w:tab w:val="center" w:pos="4513"/>
+        <w:tab w:val="right" w:pos="9026"/>
+      </w:tabs>
+      <w:spacing w:after="0" w:line="240" w:lineRule="auto"/>
+    </w:pPr>
+  </w:style>
+  <w:style w:type="character" w:customStyle="1" w:styleId="FooterChar">
+    <w:name w:val="Footer Char"/>
+    <w:basedOn w:val="DefaultParagraphFont"/>
+    <w:link w:val="Footer"/>
+    <w:uiPriority w:val="99"/>
+    <w:rsid w:val="00354172"/>
+  </w:style>
 </w:styles>
 </file>
 
@@ -4017,4 +6479,10 @@
     <ds:schemaRef ds:uri="http://schemas.openxmlformats.org/officeDocument/2006/bibliography"/>
   </ds:schemaRefs>
 </ds:datastoreItem>
+</file>
+
+<file path=docMetadata/LabelInfo.xml><?xml version="1.0" encoding="utf-8"?>
+<clbl:labelList xmlns:clbl="http://schemas.microsoft.com/office/2020/mipLabelMetadata">
+  <clbl:label id="{c9f92db8-2851-4df9-9d12-fab52f5b1415}" enabled="1" method="Standard" siteId="{5a7cc8ab-a4dc-4f9b-bf60-66714049ad62}" contentBits="0" removed="0"/>
+</clbl:labelList>
 </file>
</xml_diff>

<commit_message>
updated project plan with WBS
</commit_message>
<xml_diff>
--- a/Software Design Document.docx
+++ b/Software Design Document.docx
@@ -1845,10 +1845,7 @@
         <w:t xml:space="preserve"> </w:t>
       </w:r>
       <w:r>
-        <w:t>large</w:t>
-      </w:r>
-      <w:r>
-        <w:t xml:space="preserve"> sets of</w:t>
+        <w:t>large sets of</w:t>
       </w:r>
       <w:r>
         <w:t xml:space="preserve"> data through a smooth user-friendly interface</w:t>
@@ -2587,6 +2584,7 @@
         <w:tc>
           <w:tcPr>
             <w:tcW w:w="5619" w:type="dxa"/>
+            <w:shd w:val="clear" w:color="auto" w:fill="FFFFFF" w:themeFill="background1"/>
           </w:tcPr>
           <w:p>
             <w:r>
@@ -2619,7 +2617,173 @@
       </w:tr>
     </w:tbl>
     <w:p/>
-    <w:p/>
+    <w:p>
+      <w:pPr>
+        <w:rPr>
+          <w:highlight w:val="yellow"/>
+        </w:rPr>
+      </w:pPr>
+      <w:r>
+        <w:rPr>
+          <w:highlight w:val="yellow"/>
+        </w:rPr>
+        <w:t>LINKS</w:t>
+      </w:r>
+    </w:p>
+    <w:p>
+      <w:pPr>
+        <w:rPr>
+          <w:b/>
+          <w:bCs/>
+          <w:highlight w:val="yellow"/>
+        </w:rPr>
+      </w:pPr>
+      <w:r>
+        <w:rPr>
+          <w:highlight w:val="yellow"/>
+        </w:rPr>
+        <w:t xml:space="preserve">Use case diagram </w:t>
+      </w:r>
+      <w:r>
+        <w:rPr>
+          <w:b/>
+          <w:bCs/>
+          <w:highlight w:val="yellow"/>
+        </w:rPr>
+        <w:t>–</w:t>
+      </w:r>
+      <w:r>
+        <w:rPr>
+          <w:b/>
+          <w:bCs/>
+          <w:highlight w:val="yellow"/>
+        </w:rPr>
+        <w:t xml:space="preserve"> </w:t>
+      </w:r>
+      <w:r>
+        <w:rPr>
+          <w:b/>
+          <w:bCs/>
+          <w:highlight w:val="yellow"/>
+        </w:rPr>
+        <w:t xml:space="preserve">link to </w:t>
+      </w:r>
+      <w:r>
+        <w:rPr>
+          <w:b/>
+          <w:bCs/>
+          <w:highlight w:val="yellow"/>
+        </w:rPr>
+        <w:t>draft</w:t>
+      </w:r>
+    </w:p>
+    <w:p>
+      <w:hyperlink r:id="rId8" w:history="1">
+        <w:r>
+          <w:rPr>
+            <w:rStyle w:val="Hyperlink"/>
+          </w:rPr>
+          <w:t>https://lucid.app/lucidchart/05a101cd-3e34-424d-ae05-a2dfcf43707b/edit?viewport_loc=-10%2C-11%2C1707%2C801%2C0_0&amp;invitationId=inv_53257447-7ef1-422e-ac89-3be62abd9110</w:t>
+        </w:r>
+      </w:hyperlink>
+    </w:p>
+    <w:p>
+      <w:r>
+        <w:rPr>
+          <w:highlight w:val="yellow"/>
+        </w:rPr>
+        <w:t>Use Cases</w:t>
+      </w:r>
+      <w:r>
+        <w:t xml:space="preserve"> - </w:t>
+      </w:r>
+      <w:r>
+        <w:rPr>
+          <w:b/>
+          <w:bCs/>
+          <w:highlight w:val="yellow"/>
+        </w:rPr>
+        <w:t>–</w:t>
+      </w:r>
+      <w:r>
+        <w:rPr>
+          <w:b/>
+          <w:bCs/>
+          <w:highlight w:val="yellow"/>
+        </w:rPr>
+        <w:t xml:space="preserve"> </w:t>
+      </w:r>
+      <w:r>
+        <w:rPr>
+          <w:b/>
+          <w:bCs/>
+          <w:highlight w:val="yellow"/>
+        </w:rPr>
+        <w:t xml:space="preserve">link to </w:t>
+      </w:r>
+      <w:r>
+        <w:rPr>
+          <w:b/>
+          <w:bCs/>
+          <w:highlight w:val="yellow"/>
+        </w:rPr>
+        <w:t>draft</w:t>
+      </w:r>
+    </w:p>
+    <w:p>
+      <w:pPr>
+        <w:shd w:val="clear" w:color="auto" w:fill="FFFFFF" w:themeFill="background1"/>
+        <w:spacing w:after="0" w:line="285" w:lineRule="atLeast"/>
+        <w:rPr>
+          <w:rFonts w:ascii="Fira Code" w:eastAsia="Times New Roman" w:hAnsi="Fira Code" w:cs="Fira Code"/>
+          <w:color w:val="000000" w:themeColor="text1"/>
+          <w:sz w:val="21"/>
+          <w:szCs w:val="21"/>
+          <w:lang w:eastAsia="en-AU"/>
+        </w:rPr>
+      </w:pPr>
+      <w:hyperlink r:id="rId9" w:history="1">
+        <w:r>
+          <w:rPr>
+            <w:rStyle w:val="Hyperlink"/>
+            <w:rFonts w:ascii="Fira Code" w:eastAsia="Times New Roman" w:hAnsi="Fira Code" w:cs="Fira Code"/>
+            <w:sz w:val="21"/>
+            <w:szCs w:val="21"/>
+            <w:lang w:eastAsia="en-AU"/>
+          </w:rPr>
+          <w:t>https://1drv.ms/w/s!AulvIu</w:t>
+        </w:r>
+        <w:r>
+          <w:rPr>
+            <w:rStyle w:val="Hyperlink"/>
+            <w:rFonts w:ascii="Fira Code" w:eastAsia="Times New Roman" w:hAnsi="Fira Code" w:cs="Fira Code"/>
+            <w:sz w:val="21"/>
+            <w:szCs w:val="21"/>
+            <w:lang w:eastAsia="en-AU"/>
+          </w:rPr>
+          <w:t>k</w:t>
+        </w:r>
+        <w:r>
+          <w:rPr>
+            <w:rStyle w:val="Hyperlink"/>
+            <w:rFonts w:ascii="Fira Code" w:eastAsia="Times New Roman" w:hAnsi="Fira Code" w:cs="Fira Code"/>
+            <w:sz w:val="21"/>
+            <w:szCs w:val="21"/>
+            <w:lang w:eastAsia="en-AU"/>
+          </w:rPr>
+          <w:t>SHMr0hvFX72scV7mvYASSVA?e=08lXrl</w:t>
+        </w:r>
+      </w:hyperlink>
+    </w:p>
+    <w:p>
+      <w:r>
+        <w:rPr>
+          <w:highlight w:val="yellow"/>
+        </w:rPr>
+        <w:br/>
+        <w:t>add the final here</w:t>
+      </w:r>
+    </w:p>
     <w:p/>
     <w:p>
       <w:r>
@@ -2668,16 +2832,8 @@
         <w:rPr>
           <w:color w:val="FF0000"/>
         </w:rPr>
-        <w:t xml:space="preserve">A block diagram/flowchart of how your software might </w:t>
-      </w:r>
-      <w:proofErr w:type="gramStart"/>
-      <w:r>
-        <w:rPr>
-          <w:color w:val="FF0000"/>
-        </w:rPr>
-        <w:t>work</w:t>
-      </w:r>
-      <w:proofErr w:type="gramEnd"/>
+        <w:t>A block diagram/flowchart of how your software might work</w:t>
+      </w:r>
     </w:p>
     <w:p>
       <w:pPr>
@@ -2741,21 +2897,7 @@
         <w:rPr>
           <w:color w:val="FF0000"/>
         </w:rPr>
-        <w:t xml:space="preserve">a brief description of what it </w:t>
-      </w:r>
-      <w:proofErr w:type="gramStart"/>
-      <w:r>
-        <w:rPr>
-          <w:color w:val="FF0000"/>
-        </w:rPr>
-        <w:t>does  (</w:t>
-      </w:r>
-      <w:proofErr w:type="gramEnd"/>
-      <w:r>
-        <w:rPr>
-          <w:color w:val="FF0000"/>
-        </w:rPr>
-        <w:t>1 or 2 sentences);</w:t>
+        <w:t>a brief description of what it does  (1 or 2 sentences);</w:t>
       </w:r>
     </w:p>
     <w:p>
@@ -2773,16 +2915,8 @@
         <w:rPr>
           <w:color w:val="FF0000"/>
         </w:rPr>
-        <w:t xml:space="preserve">a list of the input parameters, and their data types, and what they are used </w:t>
-      </w:r>
-      <w:proofErr w:type="gramStart"/>
-      <w:r>
-        <w:rPr>
-          <w:color w:val="FF0000"/>
-        </w:rPr>
-        <w:t>for;</w:t>
-      </w:r>
-      <w:proofErr w:type="gramEnd"/>
+        <w:t>a list of the input parameters, and their data types, and what they are used for;</w:t>
+      </w:r>
     </w:p>
     <w:p>
       <w:pPr>
@@ -2857,17 +2991,12 @@
         <w:t xml:space="preserve">def </w:t>
       </w:r>
       <w:proofErr w:type="spellStart"/>
-      <w:proofErr w:type="gramStart"/>
       <w:r>
         <w:t>readExcel</w:t>
       </w:r>
       <w:proofErr w:type="spellEnd"/>
       <w:r>
-        <w:t>(</w:t>
-      </w:r>
-      <w:proofErr w:type="gramEnd"/>
-      <w:r>
-        <w:t>)</w:t>
+        <w:t>()</w:t>
       </w:r>
     </w:p>
     <w:p>
@@ -2917,23 +3046,12 @@
         <w:t xml:space="preserve">def </w:t>
       </w:r>
       <w:proofErr w:type="spellStart"/>
-      <w:proofErr w:type="gramStart"/>
-      <w:r>
-        <w:t>select</w:t>
-      </w:r>
-      <w:r>
-        <w:t>d</w:t>
-      </w:r>
-      <w:r>
-        <w:t>Date</w:t>
+      <w:r>
+        <w:t>selectdDate</w:t>
       </w:r>
       <w:proofErr w:type="spellEnd"/>
       <w:r>
-        <w:t>(</w:t>
-      </w:r>
-      <w:proofErr w:type="gramEnd"/>
-      <w:r>
-        <w:t>)</w:t>
+        <w:t>()</w:t>
       </w:r>
     </w:p>
     <w:p>
@@ -3079,16 +3197,8 @@
         <w:rPr>
           <w:color w:val="FF0000"/>
         </w:rPr>
-        <w:t xml:space="preserve">Description of where and how it is </w:t>
-      </w:r>
-      <w:proofErr w:type="gramStart"/>
-      <w:r>
-        <w:rPr>
-          <w:color w:val="FF0000"/>
-        </w:rPr>
-        <w:t>used</w:t>
-      </w:r>
-      <w:proofErr w:type="gramEnd"/>
+        <w:t>Description of where and how it is used</w:t>
+      </w:r>
     </w:p>
     <w:p>
       <w:pPr>
@@ -3105,16 +3215,8 @@
         <w:rPr>
           <w:color w:val="FF0000"/>
         </w:rPr>
-        <w:t xml:space="preserve">List of data members, and what each one is for </w:t>
-      </w:r>
-      <w:proofErr w:type="gramStart"/>
-      <w:r>
-        <w:rPr>
-          <w:color w:val="FF0000"/>
-        </w:rPr>
-        <w:t>do</w:t>
-      </w:r>
-      <w:proofErr w:type="gramEnd"/>
+        <w:t>List of data members, and what each one is for do</w:t>
+      </w:r>
     </w:p>
     <w:p>
       <w:pPr>
@@ -3131,16 +3233,8 @@
         <w:rPr>
           <w:color w:val="FF0000"/>
         </w:rPr>
-        <w:t xml:space="preserve">List of functions that use </w:t>
-      </w:r>
-      <w:proofErr w:type="gramStart"/>
-      <w:r>
-        <w:rPr>
-          <w:color w:val="FF0000"/>
-        </w:rPr>
-        <w:t>it</w:t>
-      </w:r>
-      <w:proofErr w:type="gramEnd"/>
+        <w:t>List of functions that use it</w:t>
+      </w:r>
     </w:p>
     <w:p>
       <w:pPr>
@@ -3189,14 +3283,12 @@
         </w:rPr>
         <w:t xml:space="preserve"> </w:t>
       </w:r>
-      <w:proofErr w:type="gramStart"/>
       <w:r>
         <w:rPr>
           <w:color w:val="FF0000"/>
         </w:rPr>
         <w:t>structures</w:t>
       </w:r>
-      <w:proofErr w:type="gramEnd"/>
     </w:p>
     <w:p/>
     <w:p>
@@ -3309,6 +3401,23 @@
         <w:t xml:space="preserve"> and of your information. </w:t>
       </w:r>
     </w:p>
+    <w:p>
+      <w:hyperlink r:id="rId10" w:history="1">
+        <w:r>
+          <w:rPr>
+            <w:rStyle w:val="Hyperlink"/>
+          </w:rPr>
+          <w:t>https://app.moqups.com/MB7IIIM7ZgfQlAGiH55X215qIB9xROpA/view/page/ad64222d5</w:t>
+        </w:r>
+      </w:hyperlink>
+    </w:p>
+    <w:p>
+      <w:pPr>
+        <w:rPr>
+          <w:color w:val="FF0000"/>
+        </w:rPr>
+      </w:pPr>
+    </w:p>
     <w:p/>
     <w:p>
       <w:pPr>
@@ -3357,6 +3466,64 @@
         <w:t xml:space="preserve">justification of your choices. </w:t>
       </w:r>
     </w:p>
+    <w:p>
+      <w:pPr>
+        <w:rPr>
+          <w:color w:val="000000" w:themeColor="text1"/>
+        </w:rPr>
+      </w:pPr>
+      <w:r>
+        <w:rPr>
+          <w:color w:val="000000" w:themeColor="text1"/>
+          <w:highlight w:val="yellow"/>
+        </w:rPr>
+        <w:t xml:space="preserve">Link to draft </w:t>
+      </w:r>
+      <w:proofErr w:type="spellStart"/>
+      <w:r>
+        <w:rPr>
+          <w:color w:val="000000" w:themeColor="text1"/>
+          <w:highlight w:val="yellow"/>
+        </w:rPr>
+        <w:t>mock up</w:t>
+      </w:r>
+      <w:proofErr w:type="spellEnd"/>
+      <w:r>
+        <w:rPr>
+          <w:color w:val="000000" w:themeColor="text1"/>
+        </w:rPr>
+        <w:t xml:space="preserve"> – add final here</w:t>
+      </w:r>
+    </w:p>
+    <w:bookmarkStart w:id="17" w:name="_Hlk142735608"/>
+    <w:p>
+      <w:r>
+        <w:fldChar w:fldCharType="begin"/>
+      </w:r>
+      <w:r>
+        <w:instrText>HYPERLINK "</w:instrText>
+      </w:r>
+      <w:r>
+        <w:instrText>https://app.moqups.com/MB7IIIM7ZgfQlAGiH55X215qIB9xROpA/view/page/ad64222d5</w:instrText>
+      </w:r>
+      <w:r>
+        <w:instrText>"</w:instrText>
+      </w:r>
+      <w:r>
+        <w:fldChar w:fldCharType="separate"/>
+      </w:r>
+      <w:r>
+        <w:rPr>
+          <w:rStyle w:val="Hyperlink"/>
+        </w:rPr>
+        <w:t>https://app.moqups.com/MB7IIIM7ZgfQlAGiH55X215qIB9xROpA/view/page/ad64222d5</w:t>
+      </w:r>
+      <w:r>
+        <w:fldChar w:fldCharType="end"/>
+      </w:r>
+    </w:p>
+    <w:bookmarkEnd w:id="17"/>
+    <w:p/>
     <w:p/>
     <w:p/>
     <w:sectPr>
@@ -6205,6 +6372,30 @@
     <w:uiPriority w:val="99"/>
     <w:rsid w:val="00354172"/>
   </w:style>
+  <w:style w:type="character" w:styleId="UnresolvedMention">
+    <w:name w:val="Unresolved Mention"/>
+    <w:basedOn w:val="DefaultParagraphFont"/>
+    <w:uiPriority w:val="99"/>
+    <w:semiHidden/>
+    <w:unhideWhenUsed/>
+    <w:rsid w:val="00D06200"/>
+    <w:rPr>
+      <w:color w:val="605E5C"/>
+      <w:shd w:val="clear" w:color="auto" w:fill="E1DFDD"/>
+    </w:rPr>
+  </w:style>
+  <w:style w:type="character" w:styleId="FollowedHyperlink">
+    <w:name w:val="FollowedHyperlink"/>
+    <w:basedOn w:val="DefaultParagraphFont"/>
+    <w:uiPriority w:val="99"/>
+    <w:semiHidden/>
+    <w:unhideWhenUsed/>
+    <w:rsid w:val="00D06200"/>
+    <w:rPr>
+      <w:color w:val="3EBBF0" w:themeColor="followedHyperlink"/>
+      <w:u w:val="single"/>
+    </w:rPr>
+  </w:style>
 </w:styles>
 </file>
 

</xml_diff>